<commit_message>
start adding the breast part of Sep_report
</commit_message>
<xml_diff>
--- a/Sep_report.docx
+++ b/Sep_report.docx
@@ -62,7 +62,19 @@
         <w:rPr>
           <w:rFonts w:hint="eastAsia"/>
         </w:rPr>
-        <w:t>在面部轮廓的虚拟模拟中，把附着在面部骨骼上的肌肉、皮肤当作是一种弹性问题，基本上用线弹性方程即可。</w:t>
+        <w:t>在面部轮廓的虚拟模拟中，把附着在面部骨骼上的肌肉、皮肤当作是一种弹性问题，</w:t>
+      </w:r>
+      <w:r>
+        <w:rPr>
+          <w:rFonts w:hint="eastAsia"/>
+        </w:rPr>
+        <w:t>因为属于小形变的问题，</w:t>
+      </w:r>
+      <w:r>
+        <w:rPr>
+          <w:rFonts w:hint="eastAsia"/>
+        </w:rPr>
+        <w:t>基本上用线弹性方程即可。</w:t>
       </w:r>
       <w:r>
         <w:rPr>
@@ -127,6 +139,7 @@
       <w:pPr>
         <w:pStyle w:val="a4"/>
         <w:ind w:left="1620" w:firstLineChars="0" w:firstLine="0"/>
+        <w:jc w:val="left"/>
       </w:pPr>
       <w:r>
         <w:rPr>
@@ -191,117 +204,248 @@
       <w:pPr>
         <w:ind w:leftChars="200" w:left="420" w:firstLineChars="500" w:firstLine="1050"/>
       </w:pPr>
-      <w:proofErr w:type="gramStart"/>
-      <w:r>
-        <w:rPr>
-          <w:rFonts w:hint="eastAsia"/>
-        </w:rPr>
-        <w:t>个</w:t>
-      </w:r>
-      <w:proofErr w:type="gramEnd"/>
-      <w:r>
-        <w:rPr>
-          <w:rFonts w:hint="eastAsia"/>
-        </w:rPr>
-        <w:t>节点上建立运动方程。</w:t>
-      </w:r>
-      <w:r>
+      <w:r>
+        <w:rPr>
+          <w:rFonts w:hint="eastAsia"/>
+        </w:rPr>
+        <w:t>个节点上建立运动方程。</w:t>
+      </w:r>
+      <w:r>
+        <w:t xml:space="preserve"> Terzopoulous </w:t>
+      </w:r>
+      <w:r>
+        <w:rPr>
+          <w:rFonts w:hint="eastAsia"/>
+        </w:rPr>
+        <w:t>等应用到脸部建模，模拟脸部表情</w:t>
+      </w:r>
+      <w:r>
+        <w:rPr>
+          <w:rFonts w:hint="eastAsia"/>
+        </w:rPr>
+        <w:t>；</w:t>
+      </w:r>
+    </w:p>
+    <w:p>
+      <w:pPr>
+        <w:ind w:leftChars="200" w:left="420" w:firstLineChars="500" w:firstLine="1050"/>
+      </w:pPr>
+      <w:r>
+        <w:t xml:space="preserve">Erwin Keeve </w:t>
+      </w:r>
+      <w:r>
+        <w:rPr>
+          <w:rFonts w:hint="eastAsia"/>
+        </w:rPr>
+        <w:t>等考虑到骨组织，用于手术模拟</w:t>
+      </w:r>
+      <w:r>
+        <w:rPr>
+          <w:rFonts w:hint="eastAsia"/>
+        </w:rPr>
+        <w:t>。</w:t>
+      </w:r>
+    </w:p>
+    <w:p>
+      <w:pPr>
+        <w:ind w:leftChars="200" w:left="420" w:firstLineChars="500" w:firstLine="1050"/>
+      </w:pPr>
+      <w:r>
+        <w:rPr>
+          <w:rFonts w:hint="eastAsia"/>
+        </w:rPr>
+        <w:t>优缺点：结构简单，占用内存少；缺点是不易控制体积守恒，</w:t>
+      </w:r>
+      <w:r>
+        <w:rPr>
+          <w:rFonts w:hint="eastAsia"/>
+        </w:rPr>
+        <w:t>并且精度不如</w:t>
+      </w:r>
+    </w:p>
+    <w:p>
+      <w:pPr>
+        <w:ind w:leftChars="200" w:left="420" w:firstLineChars="500" w:firstLine="1050"/>
+      </w:pPr>
+      <w:r>
+        <w:rPr>
+          <w:rFonts w:hint="eastAsia"/>
+        </w:rPr>
+        <w:t>有限元模型</w:t>
+      </w:r>
+      <w:r>
+        <w:rPr>
+          <w:rFonts w:hint="eastAsia"/>
+        </w:rPr>
+        <w:t>，依赖于材料的参数</w:t>
+      </w:r>
+    </w:p>
+    <w:p>
+      <w:pPr>
+        <w:ind w:firstLineChars="300" w:firstLine="630"/>
+      </w:pPr>
+      <w:r>
+        <w:rPr>
+          <w:rFonts w:hint="eastAsia"/>
+        </w:rPr>
+        <w:t xml:space="preserve">      3.  </w:t>
+      </w:r>
+      <w:r>
+        <w:rPr>
+          <w:rFonts w:hint="eastAsia"/>
+        </w:rPr>
+        <w:t>质量张量模型</w:t>
+      </w:r>
+      <w:r>
+        <w:t>(mass tensor model)</w:t>
+      </w:r>
+    </w:p>
+    <w:p>
+      <w:pPr>
+        <w:ind w:left="1470" w:hangingChars="700" w:hanging="1470"/>
+      </w:pPr>
+      <w:r>
+        <w:rPr>
+          <w:rFonts w:hint="eastAsia"/>
+        </w:rPr>
+        <w:t xml:space="preserve">              </w:t>
+      </w:r>
+      <w:r>
+        <w:rPr>
+          <w:rFonts w:hint="eastAsia"/>
+        </w:rPr>
+        <w:t>原理：</w:t>
+      </w:r>
+      <w:r>
+        <w:rPr>
+          <w:rFonts w:hint="eastAsia"/>
+        </w:rPr>
+        <w:t>在质量弹簧模型的基础上引入了生物力学弹性常数，包括</w:t>
+      </w:r>
+      <w:r>
+        <w:t>Young</w:t>
+      </w:r>
+      <w:r>
+        <w:rPr>
+          <w:rFonts w:hint="eastAsia"/>
+        </w:rPr>
+        <w:t>’</w:t>
+      </w:r>
+      <w:r>
+        <w:t>s Modulus</w:t>
+      </w:r>
+      <w:r>
+        <w:rPr>
+          <w:rFonts w:hint="eastAsia"/>
+        </w:rPr>
+        <w:t xml:space="preserve"> E(</w:t>
+      </w:r>
+      <w:r>
+        <w:rPr>
+          <w:rFonts w:hint="eastAsia"/>
+        </w:rPr>
+        <w:t>材料的弹性模量</w:t>
+      </w:r>
+      <w:r>
+        <w:rPr>
+          <w:rFonts w:hint="eastAsia"/>
+        </w:rPr>
+        <w:t xml:space="preserve">) </w:t>
+      </w:r>
+      <w:r>
+        <w:rPr>
+          <w:rFonts w:hint="eastAsia"/>
+        </w:rPr>
+        <w:t>和</w:t>
+      </w:r>
+      <w:r>
+        <w:rPr>
+          <w:rFonts w:hint="eastAsia"/>
+        </w:rPr>
         <w:t xml:space="preserve"> </w:t>
       </w:r>
-      <w:proofErr w:type="spellStart"/>
-      <w:r>
-        <w:t>Terzopoulous</w:t>
-      </w:r>
-      <w:proofErr w:type="spellEnd"/>
-      <w:r>
+      <w:r>
+        <w:rPr>
+          <w:rFonts w:hint="eastAsia"/>
+        </w:rPr>
+        <w:t>泊松比</w:t>
+      </w:r>
+      <w:r>
+        <w:rPr>
+          <w:rFonts w:hint="eastAsia"/>
+        </w:rPr>
+        <w:t xml:space="preserve"> (</w:t>
+      </w:r>
+      <w:r>
+        <w:rPr>
+          <w:rFonts w:hint="eastAsia"/>
+        </w:rPr>
+        <w:t>横纵方向的拉伸比例系数</w:t>
+      </w:r>
+      <w:r>
+        <w:rPr>
+          <w:rFonts w:hint="eastAsia"/>
+        </w:rPr>
+        <w:t>)</w:t>
+      </w:r>
+    </w:p>
+    <w:p>
+      <w:pPr>
+        <w:ind w:left="1470" w:hangingChars="700" w:hanging="1470"/>
+      </w:pPr>
+      <w:r>
+        <w:rPr>
+          <w:rFonts w:hint="eastAsia"/>
+        </w:rPr>
+        <w:t xml:space="preserve">              </w:t>
+      </w:r>
+      <w:r>
+        <w:rPr>
+          <w:rFonts w:hint="eastAsia"/>
+        </w:rPr>
+        <w:t>优缺点</w:t>
+      </w:r>
+      <w:r>
+        <w:rPr>
+          <w:rFonts w:hint="eastAsia"/>
+        </w:rPr>
+        <w:t xml:space="preserve">: </w:t>
+      </w:r>
+      <w:r>
+        <w:rPr>
+          <w:rFonts w:hint="eastAsia"/>
+        </w:rPr>
+        <w:t>计算速度快，针对变形比较大的情况，要比质量弹簧模型更好</w:t>
+      </w:r>
+      <w:r>
+        <w:rPr>
+          <w:rFonts w:hint="eastAsia"/>
+        </w:rPr>
+        <w:t>.</w:t>
+      </w:r>
+    </w:p>
+    <w:p>
+      <w:pPr>
+        <w:ind w:left="1470" w:hangingChars="700" w:hanging="1470"/>
+      </w:pPr>
+      <w:r>
+        <w:rPr>
+          <w:rFonts w:hint="eastAsia"/>
+        </w:rPr>
+        <w:t xml:space="preserve">            4.</w:t>
+      </w:r>
+      <w:r>
+        <w:rPr>
+          <w:rFonts w:hint="eastAsia"/>
+        </w:rPr>
         <w:t xml:space="preserve"> </w:t>
       </w:r>
       <w:r>
         <w:rPr>
           <w:rFonts w:hint="eastAsia"/>
         </w:rPr>
-        <w:t>等应用到脸部建模，模拟脸部表情</w:t>
-      </w:r>
-      <w:r>
-        <w:rPr>
-          <w:rFonts w:hint="eastAsia"/>
-        </w:rPr>
-        <w:t>；</w:t>
-      </w:r>
-    </w:p>
-    <w:p>
-      <w:pPr>
-        <w:ind w:leftChars="200" w:left="420" w:firstLineChars="500" w:firstLine="1050"/>
-      </w:pPr>
-      <w:r>
-        <w:t xml:space="preserve">Erwin Keeve </w:t>
-      </w:r>
-      <w:r>
-        <w:rPr>
-          <w:rFonts w:hint="eastAsia"/>
-        </w:rPr>
-        <w:t>等考虑到骨组织，用于手术模拟</w:t>
-      </w:r>
-      <w:r>
-        <w:rPr>
-          <w:rFonts w:hint="eastAsia"/>
-        </w:rPr>
-        <w:t>。</w:t>
-      </w:r>
-    </w:p>
-    <w:p>
-      <w:pPr>
-        <w:ind w:leftChars="200" w:left="420" w:firstLineChars="500" w:firstLine="1050"/>
-      </w:pPr>
-      <w:r>
-        <w:rPr>
-          <w:rFonts w:hint="eastAsia"/>
-        </w:rPr>
-        <w:t>优缺点：结构简单，占用内存少；缺点是不易控制体积守恒，</w:t>
-      </w:r>
-      <w:r>
-        <w:rPr>
-          <w:rFonts w:hint="eastAsia"/>
-        </w:rPr>
-        <w:t>并且精度不如</w:t>
-      </w:r>
-    </w:p>
-    <w:p>
-      <w:pPr>
-        <w:ind w:leftChars="200" w:left="420" w:firstLineChars="500" w:firstLine="1050"/>
-      </w:pPr>
-      <w:r>
-        <w:rPr>
-          <w:rFonts w:hint="eastAsia"/>
-        </w:rPr>
         <w:t>有限元模型</w:t>
       </w:r>
-      <w:r>
-        <w:rPr>
-          <w:rFonts w:hint="eastAsia"/>
-        </w:rPr>
-        <w:t>，依赖于材料的参数</w:t>
-      </w:r>
-    </w:p>
-    <w:p>
-      <w:pPr>
-        <w:ind w:firstLineChars="300" w:firstLine="630"/>
-      </w:pPr>
-      <w:r>
-        <w:rPr>
-          <w:rFonts w:hint="eastAsia"/>
-        </w:rPr>
-        <w:t xml:space="preserve">      3.  </w:t>
-      </w:r>
-      <w:r>
-        <w:rPr>
-          <w:rFonts w:hint="eastAsia"/>
-        </w:rPr>
-        <w:t>质量张量模型</w:t>
-      </w:r>
-      <w:r>
-        <w:t>(mass tensor model)</w:t>
-      </w:r>
     </w:p>
     <w:p>
       <w:pPr>
@@ -311,57 +455,48 @@
         <w:rPr>
           <w:rFonts w:hint="eastAsia"/>
         </w:rPr>
+        <w:t xml:space="preserve">               </w:t>
+      </w:r>
+      <w:r>
+        <w:rPr>
+          <w:rFonts w:hint="eastAsia"/>
+        </w:rPr>
+        <w:t>原理：</w:t>
+      </w:r>
+      <w:r>
+        <w:rPr>
+          <w:rFonts w:hint="eastAsia"/>
+        </w:rPr>
+        <w:t>针对</w:t>
+      </w:r>
+      <w:r>
+        <w:rPr>
+          <w:rFonts w:hint="eastAsia"/>
+        </w:rPr>
+        <w:t>线弹性模型中的位移方程，用有限</w:t>
+      </w:r>
+      <w:r>
+        <w:rPr>
+          <w:rFonts w:hint="eastAsia"/>
+        </w:rPr>
+        <w:t>元方法去离散，求得每个网格节点的位移。</w:t>
+      </w:r>
+    </w:p>
+    <w:p>
+      <w:pPr>
+        <w:ind w:left="1470" w:hangingChars="700" w:hanging="1470"/>
+      </w:pPr>
+      <w:r>
+        <w:rPr>
+          <w:rFonts w:hint="eastAsia"/>
+        </w:rPr>
         <w:t xml:space="preserve">              </w:t>
       </w:r>
       <w:r>
         <w:rPr>
           <w:rFonts w:hint="eastAsia"/>
         </w:rPr>
-        <w:t>原理：</w:t>
-      </w:r>
-      <w:r>
-        <w:rPr>
-          <w:rFonts w:hint="eastAsia"/>
-        </w:rPr>
-        <w:t>在质量弹簧模型的基础上引入了生物力学弹性常数，包括</w:t>
-      </w:r>
-      <w:r>
-        <w:t>Young</w:t>
-      </w:r>
-      <w:proofErr w:type="gramStart"/>
-      <w:r>
-        <w:rPr>
-          <w:rFonts w:hint="eastAsia"/>
-        </w:rPr>
-        <w:t>’</w:t>
-      </w:r>
-      <w:proofErr w:type="gramEnd"/>
-      <w:r>
-        <w:t>s Modulus</w:t>
-      </w:r>
-      <w:r>
-        <w:rPr>
-          <w:rFonts w:hint="eastAsia"/>
-        </w:rPr>
-        <w:t xml:space="preserve"> E(</w:t>
-      </w:r>
-      <w:r>
-        <w:rPr>
-          <w:rFonts w:hint="eastAsia"/>
-        </w:rPr>
-        <w:t>材料的弹性模量</w:t>
-      </w:r>
-      <w:r>
-        <w:rPr>
-          <w:rFonts w:hint="eastAsia"/>
-        </w:rPr>
-        <w:t xml:space="preserve">) </w:t>
-      </w:r>
-      <w:r>
-        <w:rPr>
-          <w:rFonts w:hint="eastAsia"/>
-        </w:rPr>
-        <w:t>和</w:t>
+        <w:t>优缺点：</w:t>
       </w:r>
       <w:r>
         <w:rPr>
@@ -373,178 +508,27 @@
         <w:rPr>
           <w:rFonts w:hint="eastAsia"/>
         </w:rPr>
-        <w:t>泊松比</w:t>
-      </w:r>
-      <w:r>
-        <w:rPr>
-          <w:rFonts w:hint="eastAsia"/>
-        </w:rPr>
-        <w:t xml:space="preserve"> (</w:t>
-      </w:r>
-      <w:r>
-        <w:rPr>
-          <w:rFonts w:hint="eastAsia"/>
-        </w:rPr>
-        <w:t>横纵方向的拉伸比例系数</w:t>
-      </w:r>
-      <w:r>
-        <w:rPr>
-          <w:rFonts w:hint="eastAsia"/>
-        </w:rPr>
-        <w:t>)</w:t>
+        <w:t>与生物力学非常相关，并且计算精度相对比其他方法要高，</w:t>
+      </w:r>
+      <w:r>
+        <w:rPr>
+          <w:rFonts w:hint="eastAsia"/>
+        </w:rPr>
+        <w:t>当单元数目较多时，占用的内存相对较大。</w:t>
       </w:r>
     </w:p>
     <w:p>
       <w:pPr>
         <w:ind w:left="1470" w:hangingChars="700" w:hanging="1470"/>
-      </w:pPr>
-      <w:r>
-        <w:rPr>
-          <w:rFonts w:hint="eastAsia"/>
-        </w:rPr>
-        <w:t xml:space="preserve">              </w:t>
-      </w:r>
-      <w:r>
-        <w:rPr>
-          <w:rFonts w:hint="eastAsia"/>
-        </w:rPr>
-        <w:t>优缺点</w:t>
-      </w:r>
-      <w:r>
-        <w:rPr>
-          <w:rFonts w:hint="eastAsia"/>
-        </w:rPr>
-        <w:t xml:space="preserve">: </w:t>
-      </w:r>
-      <w:r>
-        <w:rPr>
-          <w:rFonts w:hint="eastAsia"/>
-        </w:rPr>
-        <w:t>计算速度快，针对变形比较大的情况，要比质量弹簧模型更好</w:t>
-      </w:r>
-      <w:r>
-        <w:rPr>
-          <w:rFonts w:hint="eastAsia"/>
-        </w:rPr>
-        <w:t>.</w:t>
-      </w:r>
-    </w:p>
-    <w:p>
-      <w:pPr>
-        <w:ind w:left="1470" w:hangingChars="700" w:hanging="1470"/>
-      </w:pPr>
-      <w:r>
-        <w:rPr>
-          <w:rFonts w:hint="eastAsia"/>
-        </w:rPr>
-        <w:t xml:space="preserve">            4.</w:t>
-      </w:r>
-      <w:r>
-        <w:rPr>
-          <w:rFonts w:hint="eastAsia"/>
-        </w:rPr>
-        <w:t xml:space="preserve"> </w:t>
-      </w:r>
-      <w:r>
-        <w:rPr>
-          <w:rFonts w:hint="eastAsia"/>
-        </w:rPr>
-        <w:t>有限元模型</w:t>
-      </w:r>
-    </w:p>
-    <w:p>
-      <w:pPr>
-        <w:ind w:left="1470" w:hangingChars="700" w:hanging="1470"/>
-        <w:rPr>
-          <w:rFonts w:hint="eastAsia"/>
-        </w:rPr>
-      </w:pPr>
-      <w:r>
-        <w:rPr>
-          <w:rFonts w:hint="eastAsia"/>
-        </w:rPr>
-        <w:t xml:space="preserve">               </w:t>
-      </w:r>
-      <w:r>
-        <w:rPr>
-          <w:rFonts w:hint="eastAsia"/>
-        </w:rPr>
-        <w:t>原理：</w:t>
-      </w:r>
-      <w:r>
-        <w:rPr>
-          <w:rFonts w:hint="eastAsia"/>
-        </w:rPr>
-        <w:t>针对</w:t>
-      </w:r>
-      <w:r>
-        <w:rPr>
-          <w:rFonts w:hint="eastAsia"/>
-        </w:rPr>
-        <w:t>线弹性模型中的位移方程，用有限</w:t>
-      </w:r>
-      <w:r>
-        <w:rPr>
-          <w:rFonts w:hint="eastAsia"/>
-        </w:rPr>
-        <w:t>元方法去离散，求得每个网格节点的位移。</w:t>
-      </w:r>
-    </w:p>
-    <w:p>
-      <w:pPr>
-        <w:ind w:left="1470" w:hangingChars="700" w:hanging="1470"/>
-        <w:rPr>
-          <w:rFonts w:hint="eastAsia"/>
-        </w:rPr>
-      </w:pPr>
-      <w:r>
-        <w:rPr>
-          <w:rFonts w:hint="eastAsia"/>
-        </w:rPr>
-        <w:t xml:space="preserve">              </w:t>
-      </w:r>
-      <w:r>
-        <w:rPr>
-          <w:rFonts w:hint="eastAsia"/>
-        </w:rPr>
-        <w:t>优缺点：</w:t>
-      </w:r>
-      <w:r>
-        <w:rPr>
-          <w:rFonts w:hint="eastAsia"/>
-        </w:rPr>
-        <w:t xml:space="preserve"> </w:t>
-      </w:r>
-      <w:r>
-        <w:rPr>
-          <w:rFonts w:hint="eastAsia"/>
-        </w:rPr>
-        <w:t>与生物力学非常相关，并且计算精度相对比其他方法要高，</w:t>
-      </w:r>
-      <w:r>
-        <w:rPr>
-          <w:rFonts w:hint="eastAsia"/>
-        </w:rPr>
-        <w:t>当单元数目较多时，占用的内存相对较大。</w:t>
-      </w:r>
-    </w:p>
-    <w:p>
-      <w:pPr>
-        <w:ind w:left="1470" w:hangingChars="700" w:hanging="1470"/>
-      </w:pPr>
-      <w:r>
-        <w:rPr>
-          <w:rFonts w:hint="eastAsia"/>
-        </w:rPr>
-        <w:t xml:space="preserve">  </w:t>
-      </w:r>
+        <w:jc w:val="center"/>
+      </w:pPr>
       <w:r>
         <w:rPr>
           <w:noProof/>
         </w:rPr>
         <w:drawing>
-          <wp:inline distT="0" distB="0" distL="0" distR="0">
-            <wp:extent cx="4810125" cy="2609201"/>
+          <wp:inline distT="0" distB="0" distL="0" distR="0" wp14:anchorId="53D6278C" wp14:editId="59B8120E">
+            <wp:extent cx="5667375" cy="2609200"/>
             <wp:effectExtent l="0" t="0" r="0" b="1270"/>
             <wp:docPr id="1" name="图片 1"/>
             <wp:cNvGraphicFramePr>
@@ -572,7 +556,7 @@
                   <pic:spPr>
                     <a:xfrm>
                       <a:off x="0" y="0"/>
-                      <a:ext cx="4807810" cy="2607945"/>
+                      <a:ext cx="5664648" cy="2607945"/>
                     </a:xfrm>
                     <a:prstGeom prst="rect">
                       <a:avLst/>
@@ -603,15 +587,129 @@
         <w:rPr>
           <w:rFonts w:hint="eastAsia"/>
         </w:rPr>
+        <w:t>．利用动态心脏体膜中的方法</w:t>
+      </w:r>
+    </w:p>
+    <w:p>
+      <w:pPr>
+        <w:ind w:left="420"/>
+        <w:rPr>
+          <w:rFonts w:hint="eastAsia"/>
+        </w:rPr>
+      </w:pPr>
+      <w:r>
+        <w:rPr>
+          <w:rFonts w:hint="eastAsia"/>
+        </w:rPr>
+        <w:t>原理：本质上用的是有限元方法，</w:t>
+      </w:r>
+      <w:r>
+        <w:rPr>
+          <w:rFonts w:hint="eastAsia"/>
+        </w:rPr>
+        <w:t>但</w:t>
+      </w:r>
+      <w:r>
+        <w:rPr>
+          <w:rFonts w:hint="eastAsia"/>
+        </w:rPr>
+        <w:t>选取的单元是线性的等参单元。</w:t>
+      </w:r>
+    </w:p>
+    <w:p>
+      <w:pPr>
+        <w:ind w:left="420"/>
+        <w:rPr>
+          <w:rFonts w:hint="eastAsia"/>
+        </w:rPr>
+      </w:pPr>
+      <w:r>
+        <w:rPr>
+          <w:rFonts w:hint="eastAsia"/>
+        </w:rPr>
+        <w:t>优缺点：</w:t>
+      </w:r>
+      <w:r>
+        <w:rPr>
+          <w:rFonts w:hint="eastAsia"/>
+        </w:rPr>
+        <w:t xml:space="preserve"> </w:t>
+      </w:r>
+      <w:r>
+        <w:rPr>
+          <w:rFonts w:hint="eastAsia"/>
+        </w:rPr>
+        <w:t>针对有复杂边界的问题，等参元可以</w:t>
+      </w:r>
+      <w:r>
+        <w:rPr>
+          <w:rFonts w:hint="eastAsia"/>
+        </w:rPr>
+        <w:t>更好的</w:t>
+      </w:r>
+      <w:r>
+        <w:rPr>
+          <w:rFonts w:hint="eastAsia"/>
+        </w:rPr>
+        <w:t>逼近物体的</w:t>
+      </w:r>
+      <w:r>
+        <w:rPr>
+          <w:rFonts w:hint="eastAsia"/>
+        </w:rPr>
+        <w:t>轮廓</w:t>
+      </w:r>
+      <w:r>
+        <w:rPr>
+          <w:rFonts w:hint="eastAsia"/>
+        </w:rPr>
+        <w:t>(</w:t>
+      </w:r>
+      <w:r>
+        <w:rPr>
+          <w:rFonts w:hint="eastAsia"/>
+        </w:rPr>
+        <w:t>相对于高次元</w:t>
+      </w:r>
+      <w:r>
+        <w:rPr>
+          <w:rFonts w:hint="eastAsia"/>
+        </w:rPr>
+        <w:t>)</w:t>
+      </w:r>
+      <w:r>
+        <w:rPr>
+          <w:rFonts w:hint="eastAsia"/>
+        </w:rPr>
+        <w:t>，对于线性的等参元来讲，跟一般线性单元区别不大。</w:t>
+      </w:r>
+      <w:r>
+        <w:rPr>
+          <w:rFonts w:hint="eastAsia"/>
+        </w:rPr>
+        <w:t>高次的等参元计算量比线性的等参元大很多，需要衡量。</w:t>
+      </w:r>
+    </w:p>
+    <w:p>
+      <w:pPr>
+        <w:ind w:left="420"/>
+      </w:pPr>
+      <w:r>
+        <w:rPr>
+          <w:rFonts w:hint="eastAsia"/>
+        </w:rPr>
+        <w:t>6</w:t>
+      </w:r>
+      <w:r>
+        <w:rPr>
+          <w:rFonts w:hint="eastAsia"/>
+        </w:rPr>
         <w:t>．动态体积样条</w:t>
       </w:r>
     </w:p>
     <w:p>
       <w:pPr>
         <w:ind w:left="420"/>
-        <w:rPr>
-          <w:rFonts w:hint="eastAsia"/>
-        </w:rPr>
       </w:pPr>
       <w:r>
         <w:rPr>
@@ -647,9 +745,6 @@
     <w:p>
       <w:pPr>
         <w:ind w:left="420"/>
-        <w:rPr>
-          <w:rFonts w:hint="eastAsia"/>
-        </w:rPr>
       </w:pPr>
       <w:r>
         <w:rPr>
@@ -663,20 +758,302 @@
         </w:rPr>
         <w:t>优缺点：</w:t>
       </w:r>
+      <w:r>
+        <w:rPr>
+          <w:rFonts w:hint="eastAsia"/>
+        </w:rPr>
+        <w:t>与当前的</w:t>
+      </w:r>
+      <w:r>
+        <w:rPr>
+          <w:rFonts w:hint="eastAsia"/>
+        </w:rPr>
+        <w:t>CASS</w:t>
+      </w:r>
+      <w:r>
+        <w:rPr>
+          <w:rFonts w:hint="eastAsia"/>
+        </w:rPr>
+        <w:t>预测的结果要好，但是对于形变较大的问题，误差仍比较大。</w:t>
+      </w:r>
+    </w:p>
+    <w:p>
+      <w:pPr>
+        <w:ind w:left="420"/>
+      </w:pPr>
+      <w:r>
+        <w:rPr>
+          <w:noProof/>
+        </w:rPr>
+        <w:drawing>
+          <wp:inline distT="0" distB="0" distL="0" distR="0" wp14:anchorId="4A3573AB" wp14:editId="38446968">
+            <wp:extent cx="5274310" cy="2385038"/>
+            <wp:effectExtent l="0" t="0" r="2540" b="0"/>
+            <wp:docPr id="2" name="图片 2"/>
+            <wp:cNvGraphicFramePr>
+              <a:graphicFrameLocks xmlns:a="http://schemas.openxmlformats.org/drawingml/2006/main" noChangeAspect="1"/>
+            </wp:cNvGraphicFramePr>
+            <a:graphic xmlns:a="http://schemas.openxmlformats.org/drawingml/2006/main">
+              <a:graphicData uri="http://schemas.openxmlformats.org/drawingml/2006/picture">
+                <pic:pic xmlns:pic="http://schemas.openxmlformats.org/drawingml/2006/picture">
+                  <pic:nvPicPr>
+                    <pic:cNvPr id="0" name=""/>
+                    <pic:cNvPicPr/>
+                  </pic:nvPicPr>
+                  <pic:blipFill>
+                    <a:blip r:embed="rId7"/>
+                    <a:stretch>
+                      <a:fillRect/>
+                    </a:stretch>
+                  </pic:blipFill>
+                  <pic:spPr>
+                    <a:xfrm>
+                      <a:off x="0" y="0"/>
+                      <a:ext cx="5274310" cy="2385038"/>
+                    </a:xfrm>
+                    <a:prstGeom prst="rect">
+                      <a:avLst/>
+                    </a:prstGeom>
+                  </pic:spPr>
+                </pic:pic>
+              </a:graphicData>
+            </a:graphic>
+          </wp:inline>
+        </w:drawing>
+      </w:r>
+    </w:p>
+    <w:p>
+      <w:pPr>
+        <w:ind w:firstLineChars="200" w:firstLine="420"/>
+      </w:pPr>
+      <w:r>
+        <w:rPr>
+          <w:noProof/>
+        </w:rPr>
+        <w:drawing>
+          <wp:inline distT="0" distB="0" distL="0" distR="0" wp14:anchorId="4662380F" wp14:editId="3E9A14B5">
+            <wp:extent cx="5274310" cy="2637155"/>
+            <wp:effectExtent l="0" t="0" r="2540" b="0"/>
+            <wp:docPr id="3" name="图片 3"/>
+            <wp:cNvGraphicFramePr>
+              <a:graphicFrameLocks xmlns:a="http://schemas.openxmlformats.org/drawingml/2006/main" noChangeAspect="1"/>
+            </wp:cNvGraphicFramePr>
+            <a:graphic xmlns:a="http://schemas.openxmlformats.org/drawingml/2006/main">
+              <a:graphicData uri="http://schemas.openxmlformats.org/drawingml/2006/picture">
+                <pic:pic xmlns:pic="http://schemas.openxmlformats.org/drawingml/2006/picture">
+                  <pic:nvPicPr>
+                    <pic:cNvPr id="0" name=""/>
+                    <pic:cNvPicPr/>
+                  </pic:nvPicPr>
+                  <pic:blipFill>
+                    <a:blip r:embed="rId8"/>
+                    <a:stretch>
+                      <a:fillRect/>
+                    </a:stretch>
+                  </pic:blipFill>
+                  <pic:spPr>
+                    <a:xfrm>
+                      <a:off x="0" y="0"/>
+                      <a:ext cx="5274310" cy="2637155"/>
+                    </a:xfrm>
+                    <a:prstGeom prst="rect">
+                      <a:avLst/>
+                    </a:prstGeom>
+                  </pic:spPr>
+                </pic:pic>
+              </a:graphicData>
+            </a:graphic>
+          </wp:inline>
+        </w:drawing>
+      </w:r>
+    </w:p>
+    <w:p/>
+    <w:p/>
+    <w:p/>
+    <w:p/>
+    <w:p/>
+    <w:p/>
+    <w:p>
       <w:bookmarkStart w:id="0" w:name="_GoBack"/>
       <w:bookmarkEnd w:id="0"/>
     </w:p>
     <w:p>
       <w:pPr>
-        <w:ind w:left="420"/>
-      </w:pPr>
-    </w:p>
-    <w:p>
-      <w:pPr>
-        <w:ind w:firstLineChars="200" w:firstLine="420"/>
-      </w:pPr>
-    </w:p>
-    <w:p/>
+        <w:pStyle w:val="a4"/>
+        <w:numPr>
+          <w:ilvl w:val="0"/>
+          <w:numId w:val="1"/>
+        </w:numPr>
+        <w:ind w:firstLineChars="0"/>
+      </w:pPr>
+      <w:r>
+        <w:rPr>
+          <w:rFonts w:hint="eastAsia"/>
+        </w:rPr>
+        <w:lastRenderedPageBreak/>
+        <w:t>乳腺中的肿块随着</w:t>
+      </w:r>
+      <w:r>
+        <w:rPr>
+          <w:rFonts w:hint="eastAsia"/>
+        </w:rPr>
+        <w:t>体位的变化而引起位移</w:t>
+      </w:r>
+    </w:p>
+    <w:p>
+      <w:pPr>
+        <w:pStyle w:val="a4"/>
+        <w:numPr>
+          <w:ilvl w:val="0"/>
+          <w:numId w:val="5"/>
+        </w:numPr>
+        <w:ind w:firstLineChars="0"/>
+      </w:pPr>
+      <w:r>
+        <w:rPr>
+          <w:rFonts w:hint="eastAsia"/>
+        </w:rPr>
+        <w:t>背景</w:t>
+      </w:r>
+    </w:p>
+    <w:p>
+      <w:pPr>
+        <w:pStyle w:val="a4"/>
+        <w:ind w:left="780" w:firstLineChars="0" w:firstLine="0"/>
+      </w:pPr>
+      <w:r>
+        <w:rPr>
+          <w:rFonts w:hint="eastAsia"/>
+        </w:rPr>
+        <w:t>乳腺癌是女性的最大杀手之一，因此为提高疾病的预测，早期的检查</w:t>
+      </w:r>
+      <w:r>
+        <w:rPr>
+          <w:rFonts w:hint="eastAsia"/>
+        </w:rPr>
+        <w:t>时非常必要的。</w:t>
+      </w:r>
+      <w:r>
+        <w:rPr>
+          <w:rFonts w:hint="eastAsia"/>
+        </w:rPr>
+        <w:t xml:space="preserve"> </w:t>
+      </w:r>
+      <w:r>
+        <w:rPr>
+          <w:rFonts w:hint="eastAsia"/>
+        </w:rPr>
+        <w:t>在</w:t>
+      </w:r>
+      <w:r>
+        <w:rPr>
+          <w:rFonts w:hint="eastAsia"/>
+        </w:rPr>
+        <w:t>MR(</w:t>
+      </w:r>
+      <w:r>
+        <w:rPr>
+          <w:rFonts w:hint="eastAsia"/>
+        </w:rPr>
+        <w:t>核磁</w:t>
+      </w:r>
+      <w:r>
+        <w:rPr>
+          <w:rFonts w:hint="eastAsia"/>
+        </w:rPr>
+        <w:t>共振</w:t>
+      </w:r>
+      <w:r>
+        <w:rPr>
+          <w:rFonts w:hint="eastAsia"/>
+        </w:rPr>
+        <w:t>)</w:t>
+      </w:r>
+      <w:r>
+        <w:rPr>
+          <w:rFonts w:hint="eastAsia"/>
+        </w:rPr>
+        <w:t>的检查</w:t>
+      </w:r>
+      <w:r>
+        <w:rPr>
+          <w:rFonts w:hint="eastAsia"/>
+        </w:rPr>
+        <w:t>中</w:t>
+      </w:r>
+      <w:r>
+        <w:rPr>
+          <w:rFonts w:hint="eastAsia"/>
+        </w:rPr>
+        <w:t>，</w:t>
+      </w:r>
+      <w:r>
+        <w:rPr>
+          <w:rFonts w:hint="eastAsia"/>
+        </w:rPr>
+        <w:t>病人是俯卧的，</w:t>
+      </w:r>
+      <w:r>
+        <w:rPr>
+          <w:rFonts w:hint="eastAsia"/>
+        </w:rPr>
+        <w:t>乳腺受重力的影响</w:t>
+      </w:r>
+      <w:r>
+        <w:rPr>
+          <w:rFonts w:hint="eastAsia"/>
+        </w:rPr>
+        <w:t>下</w:t>
+      </w:r>
+      <w:r>
+        <w:rPr>
+          <w:rFonts w:hint="eastAsia"/>
+        </w:rPr>
+        <w:t>垂着。</w:t>
+      </w:r>
+      <w:r>
+        <w:rPr>
+          <w:rFonts w:hint="eastAsia"/>
+        </w:rPr>
+        <w:t>而在医生手术的过程以及胸部的</w:t>
+      </w:r>
+      <w:r>
+        <w:rPr>
+          <w:rFonts w:hint="eastAsia"/>
+        </w:rPr>
+        <w:t>CT</w:t>
+      </w:r>
+      <w:r>
+        <w:rPr>
+          <w:rFonts w:hint="eastAsia"/>
+        </w:rPr>
+        <w:t>检查中，人是站立的。</w:t>
+      </w:r>
+      <w:r>
+        <w:rPr>
+          <w:rFonts w:hint="eastAsia"/>
+        </w:rPr>
+        <w:t>因此</w:t>
+      </w:r>
+      <w:r>
+        <w:rPr>
+          <w:rFonts w:hint="eastAsia"/>
+        </w:rPr>
+        <w:t>，乳腺的形变是非常大</w:t>
+      </w:r>
+      <w:r>
+        <w:rPr>
+          <w:rFonts w:hint="eastAsia"/>
+        </w:rPr>
+        <w:t>的，乳腺中的肿块位置也会随着变形而改变位置。</w:t>
+      </w:r>
+    </w:p>
+    <w:p>
+      <w:pPr>
+        <w:pStyle w:val="a4"/>
+        <w:ind w:left="1200" w:firstLineChars="0" w:firstLine="0"/>
+      </w:pPr>
+    </w:p>
     <w:sectPr>
       <w:pgSz w:w="11906" w:h="16838"/>
       <w:pgMar w:top="1440" w:right="1800" w:bottom="1440" w:left="1800" w:header="851" w:footer="992" w:gutter="0"/>
@@ -832,7 +1209,7 @@
   <w:abstractNum w:abstractNumId="1">
     <w:nsid w:val="36063B09"/>
     <w:multiLevelType w:val="hybridMultilevel"/>
-    <w:tmpl w:val="83CE0552"/>
+    <w:tmpl w:val="351CF1AC"/>
     <w:lvl w:ilvl="0" w:tplc="D586200A">
       <w:start w:val="1"/>
       <w:numFmt w:val="japaneseCounting"/>
@@ -845,14 +1222,17 @@
         <w:rFonts w:hint="default"/>
       </w:rPr>
     </w:lvl>
-    <w:lvl w:ilvl="1" w:tplc="04090019" w:tentative="1">
-      <w:start w:val="1"/>
-      <w:numFmt w:val="lowerLetter"/>
-      <w:lvlText w:val="%2)"/>
-      <w:lvlJc w:val="left"/>
-      <w:pPr>
-        <w:ind w:left="1260" w:hanging="420"/>
-      </w:pPr>
+    <w:lvl w:ilvl="1" w:tplc="14542906">
+      <w:start w:val="1"/>
+      <w:numFmt w:val="decimal"/>
+      <w:lvlText w:val="%2．"/>
+      <w:lvlJc w:val="left"/>
+      <w:pPr>
+        <w:ind w:left="1200" w:hanging="360"/>
+      </w:pPr>
+      <w:rPr>
+        <w:rFonts w:hint="default"/>
+      </w:rPr>
     </w:lvl>
     <w:lvl w:ilvl="2" w:tplc="0409001B" w:tentative="1">
       <w:start w:val="1"/>
@@ -919,6 +1299,184 @@
     </w:lvl>
   </w:abstractNum>
   <w:abstractNum w:abstractNumId="2">
+    <w:nsid w:val="3BD46A84"/>
+    <w:multiLevelType w:val="hybridMultilevel"/>
+    <w:tmpl w:val="85102EE4"/>
+    <w:lvl w:ilvl="0" w:tplc="9CAC061A">
+      <w:start w:val="1"/>
+      <w:numFmt w:val="decimal"/>
+      <w:lvlText w:val="%1．"/>
+      <w:lvlJc w:val="left"/>
+      <w:pPr>
+        <w:ind w:left="1200" w:hanging="360"/>
+      </w:pPr>
+      <w:rPr>
+        <w:rFonts w:hint="default"/>
+      </w:rPr>
+    </w:lvl>
+    <w:lvl w:ilvl="1" w:tplc="04090019" w:tentative="1">
+      <w:start w:val="1"/>
+      <w:numFmt w:val="lowerLetter"/>
+      <w:lvlText w:val="%2)"/>
+      <w:lvlJc w:val="left"/>
+      <w:pPr>
+        <w:ind w:left="1680" w:hanging="420"/>
+      </w:pPr>
+    </w:lvl>
+    <w:lvl w:ilvl="2" w:tplc="0409001B" w:tentative="1">
+      <w:start w:val="1"/>
+      <w:numFmt w:val="lowerRoman"/>
+      <w:lvlText w:val="%3."/>
+      <w:lvlJc w:val="right"/>
+      <w:pPr>
+        <w:ind w:left="2100" w:hanging="420"/>
+      </w:pPr>
+    </w:lvl>
+    <w:lvl w:ilvl="3" w:tplc="0409000F" w:tentative="1">
+      <w:start w:val="1"/>
+      <w:numFmt w:val="decimal"/>
+      <w:lvlText w:val="%4."/>
+      <w:lvlJc w:val="left"/>
+      <w:pPr>
+        <w:ind w:left="2520" w:hanging="420"/>
+      </w:pPr>
+    </w:lvl>
+    <w:lvl w:ilvl="4" w:tplc="04090019" w:tentative="1">
+      <w:start w:val="1"/>
+      <w:numFmt w:val="lowerLetter"/>
+      <w:lvlText w:val="%5)"/>
+      <w:lvlJc w:val="left"/>
+      <w:pPr>
+        <w:ind w:left="2940" w:hanging="420"/>
+      </w:pPr>
+    </w:lvl>
+    <w:lvl w:ilvl="5" w:tplc="0409001B" w:tentative="1">
+      <w:start w:val="1"/>
+      <w:numFmt w:val="lowerRoman"/>
+      <w:lvlText w:val="%6."/>
+      <w:lvlJc w:val="right"/>
+      <w:pPr>
+        <w:ind w:left="3360" w:hanging="420"/>
+      </w:pPr>
+    </w:lvl>
+    <w:lvl w:ilvl="6" w:tplc="0409000F" w:tentative="1">
+      <w:start w:val="1"/>
+      <w:numFmt w:val="decimal"/>
+      <w:lvlText w:val="%7."/>
+      <w:lvlJc w:val="left"/>
+      <w:pPr>
+        <w:ind w:left="3780" w:hanging="420"/>
+      </w:pPr>
+    </w:lvl>
+    <w:lvl w:ilvl="7" w:tplc="04090019" w:tentative="1">
+      <w:start w:val="1"/>
+      <w:numFmt w:val="lowerLetter"/>
+      <w:lvlText w:val="%8)"/>
+      <w:lvlJc w:val="left"/>
+      <w:pPr>
+        <w:ind w:left="4200" w:hanging="420"/>
+      </w:pPr>
+    </w:lvl>
+    <w:lvl w:ilvl="8" w:tplc="0409001B" w:tentative="1">
+      <w:start w:val="1"/>
+      <w:numFmt w:val="lowerRoman"/>
+      <w:lvlText w:val="%9."/>
+      <w:lvlJc w:val="right"/>
+      <w:pPr>
+        <w:ind w:left="4620" w:hanging="420"/>
+      </w:pPr>
+    </w:lvl>
+  </w:abstractNum>
+  <w:abstractNum w:abstractNumId="3">
+    <w:nsid w:val="6385202E"/>
+    <w:multiLevelType w:val="hybridMultilevel"/>
+    <w:tmpl w:val="6F5EC6A6"/>
+    <w:lvl w:ilvl="0" w:tplc="74CC5BE8">
+      <w:start w:val="1"/>
+      <w:numFmt w:val="decimal"/>
+      <w:lvlText w:val="%1."/>
+      <w:lvlJc w:val="left"/>
+      <w:pPr>
+        <w:ind w:left="780" w:hanging="360"/>
+      </w:pPr>
+      <w:rPr>
+        <w:rFonts w:hint="default"/>
+      </w:rPr>
+    </w:lvl>
+    <w:lvl w:ilvl="1" w:tplc="04090019" w:tentative="1">
+      <w:start w:val="1"/>
+      <w:numFmt w:val="lowerLetter"/>
+      <w:lvlText w:val="%2)"/>
+      <w:lvlJc w:val="left"/>
+      <w:pPr>
+        <w:ind w:left="1260" w:hanging="420"/>
+      </w:pPr>
+    </w:lvl>
+    <w:lvl w:ilvl="2" w:tplc="0409001B" w:tentative="1">
+      <w:start w:val="1"/>
+      <w:numFmt w:val="lowerRoman"/>
+      <w:lvlText w:val="%3."/>
+      <w:lvlJc w:val="right"/>
+      <w:pPr>
+        <w:ind w:left="1680" w:hanging="420"/>
+      </w:pPr>
+    </w:lvl>
+    <w:lvl w:ilvl="3" w:tplc="0409000F" w:tentative="1">
+      <w:start w:val="1"/>
+      <w:numFmt w:val="decimal"/>
+      <w:lvlText w:val="%4."/>
+      <w:lvlJc w:val="left"/>
+      <w:pPr>
+        <w:ind w:left="2100" w:hanging="420"/>
+      </w:pPr>
+    </w:lvl>
+    <w:lvl w:ilvl="4" w:tplc="04090019" w:tentative="1">
+      <w:start w:val="1"/>
+      <w:numFmt w:val="lowerLetter"/>
+      <w:lvlText w:val="%5)"/>
+      <w:lvlJc w:val="left"/>
+      <w:pPr>
+        <w:ind w:left="2520" w:hanging="420"/>
+      </w:pPr>
+    </w:lvl>
+    <w:lvl w:ilvl="5" w:tplc="0409001B" w:tentative="1">
+      <w:start w:val="1"/>
+      <w:numFmt w:val="lowerRoman"/>
+      <w:lvlText w:val="%6."/>
+      <w:lvlJc w:val="right"/>
+      <w:pPr>
+        <w:ind w:left="2940" w:hanging="420"/>
+      </w:pPr>
+    </w:lvl>
+    <w:lvl w:ilvl="6" w:tplc="0409000F" w:tentative="1">
+      <w:start w:val="1"/>
+      <w:numFmt w:val="decimal"/>
+      <w:lvlText w:val="%7."/>
+      <w:lvlJc w:val="left"/>
+      <w:pPr>
+        <w:ind w:left="3360" w:hanging="420"/>
+      </w:pPr>
+    </w:lvl>
+    <w:lvl w:ilvl="7" w:tplc="04090019" w:tentative="1">
+      <w:start w:val="1"/>
+      <w:numFmt w:val="lowerLetter"/>
+      <w:lvlText w:val="%8)"/>
+      <w:lvlJc w:val="left"/>
+      <w:pPr>
+        <w:ind w:left="3780" w:hanging="420"/>
+      </w:pPr>
+    </w:lvl>
+    <w:lvl w:ilvl="8" w:tplc="0409001B" w:tentative="1">
+      <w:start w:val="1"/>
+      <w:numFmt w:val="lowerRoman"/>
+      <w:lvlText w:val="%9."/>
+      <w:lvlJc w:val="right"/>
+      <w:pPr>
+        <w:ind w:left="4200" w:hanging="420"/>
+      </w:pPr>
+    </w:lvl>
+  </w:abstractNum>
+  <w:abstractNum w:abstractNumId="4">
     <w:nsid w:val="7C0B1698"/>
     <w:multiLevelType w:val="hybridMultilevel"/>
     <w:tmpl w:val="0166E0DA"/>
@@ -1011,10 +1569,16 @@
     <w:abstractNumId w:val="1"/>
   </w:num>
   <w:num w:numId="2">
-    <w:abstractNumId w:val="2"/>
+    <w:abstractNumId w:val="4"/>
   </w:num>
   <w:num w:numId="3">
     <w:abstractNumId w:val="0"/>
+  </w:num>
+  <w:num w:numId="4">
+    <w:abstractNumId w:val="2"/>
+  </w:num>
+  <w:num w:numId="5">
+    <w:abstractNumId w:val="3"/>
   </w:num>
 </w:numbering>
 </file>

</xml_diff>

<commit_message>
test for user name
</commit_message>
<xml_diff>
--- a/Sep_report.docx
+++ b/Sep_report.docx
@@ -572,9 +572,6 @@
     <w:p>
       <w:pPr>
         <w:ind w:left="420"/>
-        <w:rPr>
-          <w:rFonts w:hint="eastAsia"/>
-        </w:rPr>
       </w:pPr>
       <w:r>
         <w:rPr>
@@ -593,9 +590,6 @@
     <w:p>
       <w:pPr>
         <w:ind w:left="420"/>
-        <w:rPr>
-          <w:rFonts w:hint="eastAsia"/>
-        </w:rPr>
       </w:pPr>
       <w:r>
         <w:rPr>
@@ -619,9 +613,6 @@
     <w:p>
       <w:pPr>
         <w:ind w:left="420"/>
-        <w:rPr>
-          <w:rFonts w:hint="eastAsia"/>
-        </w:rPr>
       </w:pPr>
       <w:r>
         <w:rPr>
@@ -873,10 +864,7 @@
     <w:p/>
     <w:p/>
     <w:p/>
-    <w:p>
-      <w:bookmarkStart w:id="0" w:name="_GoBack"/>
-      <w:bookmarkEnd w:id="0"/>
-    </w:p>
+    <w:p/>
     <w:p>
       <w:pPr>
         <w:pStyle w:val="a4"/>
@@ -920,6 +908,9 @@
       <w:pPr>
         <w:pStyle w:val="a4"/>
         <w:ind w:left="780" w:firstLineChars="0" w:firstLine="0"/>
+        <w:rPr>
+          <w:rFonts w:hint="eastAsia"/>
+        </w:rPr>
       </w:pPr>
       <w:r>
         <w:rPr>
@@ -1046,13 +1037,523 @@
           <w:rFonts w:hint="eastAsia"/>
         </w:rPr>
         <w:t>的，乳腺中的肿块位置也会随着变形而改变位置。</w:t>
+      </w:r>
+    </w:p>
+    <w:p>
+      <w:pPr>
+        <w:pStyle w:val="a4"/>
+        <w:numPr>
+          <w:ilvl w:val="0"/>
+          <w:numId w:val="5"/>
+        </w:numPr>
+        <w:ind w:firstLineChars="0"/>
+        <w:rPr>
+          <w:rFonts w:hint="eastAsia"/>
+        </w:rPr>
+      </w:pPr>
+      <w:r>
+        <w:rPr>
+          <w:rFonts w:hint="eastAsia"/>
+        </w:rPr>
+        <w:t>实施方案</w:t>
+      </w:r>
+    </w:p>
+    <w:p>
+      <w:pPr>
+        <w:pStyle w:val="a4"/>
+        <w:ind w:left="780" w:firstLineChars="0" w:firstLine="0"/>
+        <w:rPr>
+          <w:rFonts w:hint="eastAsia"/>
+        </w:rPr>
+      </w:pPr>
+      <w:r>
+        <w:rPr>
+          <w:rFonts w:hint="eastAsia"/>
+        </w:rPr>
+        <w:t>方案主要包括</w:t>
+      </w:r>
+      <w:r>
+        <w:rPr>
+          <w:rFonts w:hint="eastAsia"/>
+        </w:rPr>
+        <w:t>三部分：</w:t>
+      </w:r>
+      <w:r>
+        <w:rPr>
+          <w:rFonts w:hint="eastAsia"/>
+        </w:rPr>
+        <w:t>1</w:t>
+      </w:r>
+      <w:r>
+        <w:rPr>
+          <w:rFonts w:hint="eastAsia"/>
+        </w:rPr>
+        <w:t>）</w:t>
+      </w:r>
+      <w:r>
+        <w:rPr>
+          <w:rFonts w:hint="eastAsia"/>
+        </w:rPr>
+        <w:t>、</w:t>
+      </w:r>
+      <w:r>
+        <w:rPr>
+          <w:rFonts w:hint="eastAsia"/>
+        </w:rPr>
+        <w:t>是根据</w:t>
+      </w:r>
+      <w:r>
+        <w:rPr>
+          <w:rFonts w:hint="eastAsia"/>
+        </w:rPr>
+        <w:t>原始的</w:t>
+      </w:r>
+      <w:r>
+        <w:rPr>
+          <w:rFonts w:hint="eastAsia"/>
+        </w:rPr>
+        <w:t>MR</w:t>
+      </w:r>
+      <w:r>
+        <w:rPr>
+          <w:rFonts w:hint="eastAsia"/>
+        </w:rPr>
+        <w:t>图像提取出三维模型的轮廓</w:t>
+      </w:r>
+      <w:r>
+        <w:rPr>
+          <w:rFonts w:hint="eastAsia"/>
+        </w:rPr>
+        <w:t>(</w:t>
+      </w:r>
+      <w:r>
+        <w:rPr>
+          <w:rFonts w:hint="eastAsia"/>
+        </w:rPr>
+        <w:t>边界</w:t>
+      </w:r>
+      <w:r>
+        <w:rPr>
+          <w:rFonts w:hint="eastAsia"/>
+        </w:rPr>
+        <w:t>)</w:t>
+      </w:r>
+      <w:r>
+        <w:rPr>
+          <w:rFonts w:hint="eastAsia"/>
+        </w:rPr>
+        <w:t>；</w:t>
+      </w:r>
+    </w:p>
+    <w:p>
+      <w:pPr>
+        <w:pStyle w:val="a4"/>
+        <w:ind w:left="780" w:firstLineChars="0" w:firstLine="0"/>
+      </w:pPr>
+      <w:r>
+        <w:rPr>
+          <w:rFonts w:hint="eastAsia"/>
+        </w:rPr>
+        <w:t>2</w:t>
+      </w:r>
+      <w:r>
+        <w:rPr>
+          <w:rFonts w:hint="eastAsia"/>
+        </w:rPr>
+        <w:t>）</w:t>
+      </w:r>
+      <w:r>
+        <w:rPr>
+          <w:rFonts w:hint="eastAsia"/>
+        </w:rPr>
+        <w:t>、</w:t>
+      </w:r>
+      <w:r>
+        <w:rPr>
+          <w:rFonts w:hint="eastAsia"/>
+        </w:rPr>
+        <w:t>是</w:t>
+      </w:r>
+      <w:r>
+        <w:rPr>
+          <w:rFonts w:hint="eastAsia"/>
+        </w:rPr>
+        <w:t>对三维模型进行网格剖分</w:t>
+      </w:r>
+      <w:r>
+        <w:rPr>
+          <w:rFonts w:hint="eastAsia"/>
+        </w:rPr>
+        <w:t>(</w:t>
+      </w:r>
+      <w:r>
+        <w:rPr>
+          <w:rFonts w:hint="eastAsia"/>
+        </w:rPr>
+        <w:t>四面体剖分</w:t>
+      </w:r>
+      <w:r>
+        <w:rPr>
+          <w:rFonts w:hint="eastAsia"/>
+        </w:rPr>
+        <w:t>；</w:t>
+      </w:r>
+      <w:r>
+        <w:rPr>
+          <w:rFonts w:hint="eastAsia"/>
+        </w:rPr>
+        <w:t>3)</w:t>
+      </w:r>
+      <w:r>
+        <w:rPr>
+          <w:rFonts w:hint="eastAsia"/>
+        </w:rPr>
+        <w:t>）</w:t>
+      </w:r>
+      <w:r>
+        <w:rPr>
+          <w:rFonts w:hint="eastAsia"/>
+        </w:rPr>
+        <w:t>、</w:t>
+      </w:r>
+      <w:r>
+        <w:rPr>
+          <w:rFonts w:hint="eastAsia"/>
+        </w:rPr>
+        <w:t>对</w:t>
+      </w:r>
+      <w:r>
+        <w:rPr>
+          <w:rFonts w:hint="eastAsia"/>
+        </w:rPr>
+        <w:t>三维</w:t>
+      </w:r>
+      <w:r>
+        <w:rPr>
+          <w:rFonts w:hint="eastAsia"/>
+        </w:rPr>
+        <w:t>乳腺模型进行建模</w:t>
+      </w:r>
+      <w:r>
+        <w:rPr>
+          <w:rFonts w:hint="eastAsia"/>
+        </w:rPr>
+        <w:t>，</w:t>
+      </w:r>
+      <w:r>
+        <w:rPr>
+          <w:rFonts w:hint="eastAsia"/>
+        </w:rPr>
+        <w:t>主要</w:t>
+      </w:r>
+      <w:r>
+        <w:rPr>
+          <w:rFonts w:hint="eastAsia"/>
+        </w:rPr>
+        <w:t>包括</w:t>
+      </w:r>
+      <w:r>
+        <w:rPr>
+          <w:rFonts w:hint="eastAsia"/>
+        </w:rPr>
+        <w:t>线弹性模型</w:t>
+      </w:r>
+      <w:r>
+        <w:rPr>
+          <w:rFonts w:hint="eastAsia"/>
+        </w:rPr>
+        <w:t>(</w:t>
+      </w:r>
+      <w:r>
+        <w:rPr>
+          <w:rFonts w:hint="eastAsia"/>
+        </w:rPr>
+        <w:t>针对</w:t>
+      </w:r>
+      <w:r>
+        <w:rPr>
+          <w:rFonts w:hint="eastAsia"/>
+        </w:rPr>
+        <w:t>小形变</w:t>
+      </w:r>
+      <w:r>
+        <w:rPr>
+          <w:rFonts w:hint="eastAsia"/>
+        </w:rPr>
+        <w:t>)</w:t>
+      </w:r>
+      <w:r>
+        <w:rPr>
+          <w:rFonts w:hint="eastAsia"/>
+        </w:rPr>
+        <w:t>和</w:t>
+      </w:r>
+      <w:r>
+        <w:rPr>
+          <w:rFonts w:hint="eastAsia"/>
+        </w:rPr>
+        <w:t>超弹性</w:t>
+      </w:r>
+      <w:r>
+        <w:rPr>
+          <w:rFonts w:hint="eastAsia"/>
+        </w:rPr>
+        <w:t>材料模型</w:t>
+      </w:r>
+      <w:r>
+        <w:rPr>
+          <w:rFonts w:hint="eastAsia"/>
+        </w:rPr>
+        <w:t>(</w:t>
+      </w:r>
+      <w:r>
+        <w:rPr>
+          <w:rFonts w:hint="eastAsia"/>
+        </w:rPr>
+        <w:t>针对</w:t>
+      </w:r>
+      <w:r>
+        <w:rPr>
+          <w:rFonts w:hint="eastAsia"/>
+        </w:rPr>
+        <w:t>大形变</w:t>
+      </w:r>
+      <w:r>
+        <w:rPr>
+          <w:rFonts w:hint="eastAsia"/>
+        </w:rPr>
+        <w:t>)</w:t>
+      </w:r>
+      <w:r>
+        <w:rPr>
+          <w:rFonts w:hint="eastAsia"/>
+        </w:rPr>
+        <w:t>；</w:t>
+      </w:r>
+      <w:r>
+        <w:rPr>
+          <w:rFonts w:hint="eastAsia"/>
+        </w:rPr>
+        <w:t>4</w:t>
+      </w:r>
+      <w:r>
+        <w:rPr>
+          <w:rFonts w:hint="eastAsia"/>
+        </w:rPr>
+        <w:t>）</w:t>
+      </w:r>
+      <w:r>
+        <w:rPr>
+          <w:rFonts w:hint="eastAsia"/>
+        </w:rPr>
+        <w:t>、</w:t>
+      </w:r>
+      <w:r>
+        <w:rPr>
+          <w:rFonts w:hint="eastAsia"/>
+        </w:rPr>
+        <w:t>对</w:t>
+      </w:r>
+      <w:r>
+        <w:rPr>
+          <w:rFonts w:hint="eastAsia"/>
+        </w:rPr>
+        <w:t>模型的数值求解</w:t>
+      </w:r>
+      <w:r>
+        <w:rPr>
+          <w:rFonts w:hint="eastAsia"/>
+        </w:rPr>
+        <w:t>，</w:t>
+      </w:r>
+      <w:r>
+        <w:rPr>
+          <w:rFonts w:hint="eastAsia"/>
+        </w:rPr>
+        <w:t>主流</w:t>
+      </w:r>
+      <w:r>
+        <w:rPr>
+          <w:rFonts w:hint="eastAsia"/>
+        </w:rPr>
+        <w:t>方法是</w:t>
+      </w:r>
+      <w:r>
+        <w:rPr>
+          <w:rFonts w:hint="eastAsia"/>
+        </w:rPr>
+        <w:t>有限元</w:t>
+      </w:r>
+      <w:r>
+        <w:rPr>
+          <w:rFonts w:hint="eastAsia"/>
+        </w:rPr>
+        <w:t>方法</w:t>
+      </w:r>
+      <w:r>
+        <w:rPr>
+          <w:rFonts w:hint="eastAsia"/>
+        </w:rPr>
+        <w:t>。</w:t>
       </w:r>
     </w:p>
     <w:p>
       <w:pPr>
         <w:pStyle w:val="a4"/>
         <w:ind w:left="1200" w:firstLineChars="0" w:firstLine="0"/>
-      </w:pPr>
+        <w:rPr>
+          <w:rFonts w:hint="eastAsia"/>
+        </w:rPr>
+      </w:pPr>
+      <w:r>
+        <w:rPr>
+          <w:rFonts w:hint="eastAsia"/>
+        </w:rPr>
+        <w:t>1</w:t>
+      </w:r>
+      <w:r>
+        <w:rPr>
+          <w:rFonts w:hint="eastAsia"/>
+        </w:rPr>
+        <w:t>）</w:t>
+      </w:r>
+      <w:r>
+        <w:rPr>
+          <w:rFonts w:hint="eastAsia"/>
+        </w:rPr>
+        <w:t>、</w:t>
+      </w:r>
+      <w:r>
+        <w:rPr>
+          <w:rFonts w:hint="eastAsia"/>
+        </w:rPr>
+        <w:t>根据</w:t>
+      </w:r>
+      <w:r>
+        <w:rPr>
+          <w:rFonts w:hint="eastAsia"/>
+        </w:rPr>
+        <w:t>原始</w:t>
+      </w:r>
+      <w:r>
+        <w:rPr>
+          <w:rFonts w:hint="eastAsia"/>
+        </w:rPr>
+        <w:t>MR</w:t>
+      </w:r>
+      <w:r>
+        <w:rPr>
+          <w:rFonts w:hint="eastAsia"/>
+        </w:rPr>
+        <w:t>图像数据提取</w:t>
+      </w:r>
+      <w:r>
+        <w:rPr>
+          <w:rFonts w:hint="eastAsia"/>
+        </w:rPr>
+        <w:t>三维模型边界</w:t>
+      </w:r>
+    </w:p>
+    <w:p>
+      <w:pPr>
+        <w:pStyle w:val="a4"/>
+        <w:ind w:left="1200" w:firstLineChars="0" w:firstLine="0"/>
+        <w:rPr>
+          <w:rFonts w:hint="eastAsia"/>
+        </w:rPr>
+      </w:pPr>
+      <w:r>
+        <w:rPr>
+          <w:rFonts w:hint="eastAsia"/>
+        </w:rPr>
+        <w:tab/>
+      </w:r>
+      <w:r>
+        <w:rPr>
+          <w:rFonts w:hint="eastAsia"/>
+        </w:rPr>
+        <w:tab/>
+      </w:r>
+      <w:bookmarkStart w:id="0" w:name="_GoBack"/>
+      <w:bookmarkEnd w:id="0"/>
+    </w:p>
+    <w:p>
+      <w:pPr>
+        <w:pStyle w:val="a4"/>
+        <w:ind w:left="1200" w:firstLineChars="0" w:firstLine="0"/>
+        <w:rPr>
+          <w:rFonts w:hint="eastAsia"/>
+        </w:rPr>
+      </w:pPr>
+      <w:r>
+        <w:rPr>
+          <w:rFonts w:hint="eastAsia"/>
+        </w:rPr>
+        <w:t>2</w:t>
+      </w:r>
+      <w:r>
+        <w:rPr>
+          <w:rFonts w:hint="eastAsia"/>
+        </w:rPr>
+        <w:t>）、</w:t>
+      </w:r>
+      <w:r>
+        <w:rPr>
+          <w:rFonts w:hint="eastAsia"/>
+        </w:rPr>
+        <w:t>对三维模型进行四面体网格剖分</w:t>
+      </w:r>
+    </w:p>
+    <w:p>
+      <w:pPr>
+        <w:pStyle w:val="a4"/>
+        <w:ind w:left="1200" w:firstLineChars="0" w:firstLine="0"/>
+        <w:rPr>
+          <w:rFonts w:hint="eastAsia"/>
+        </w:rPr>
+      </w:pPr>
+      <w:r>
+        <w:rPr>
+          <w:rFonts w:hint="eastAsia"/>
+        </w:rPr>
+        <w:t>3</w:t>
+      </w:r>
+      <w:r>
+        <w:rPr>
+          <w:rFonts w:hint="eastAsia"/>
+        </w:rPr>
+        <w:t>）、</w:t>
+      </w:r>
+      <w:r>
+        <w:rPr>
+          <w:rFonts w:hint="eastAsia"/>
+        </w:rPr>
+        <w:t>三维乳腺模型进行数学建模</w:t>
+      </w:r>
+    </w:p>
+    <w:p>
+      <w:pPr>
+        <w:pStyle w:val="a4"/>
+        <w:ind w:left="1200" w:firstLineChars="0" w:firstLine="0"/>
+      </w:pPr>
+      <w:r>
+        <w:rPr>
+          <w:rFonts w:hint="eastAsia"/>
+        </w:rPr>
+        <w:t>4</w:t>
+      </w:r>
+      <w:r>
+        <w:rPr>
+          <w:rFonts w:hint="eastAsia"/>
+        </w:rPr>
+        <w:t>）、</w:t>
+      </w:r>
+      <w:r>
+        <w:rPr>
+          <w:rFonts w:hint="eastAsia"/>
+        </w:rPr>
+        <w:t>模型的数值求解方法</w:t>
+      </w:r>
     </w:p>
     <w:sectPr>
       <w:pgSz w:w="11906" w:h="16838"/>

</xml_diff>

<commit_message>
add process of breast
</commit_message>
<xml_diff>
--- a/Sep_report.docx
+++ b/Sep_report.docx
@@ -204,14 +204,30 @@
       <w:pPr>
         <w:ind w:leftChars="200" w:left="420" w:firstLineChars="500" w:firstLine="1050"/>
       </w:pPr>
-      <w:r>
-        <w:rPr>
-          <w:rFonts w:hint="eastAsia"/>
-        </w:rPr>
-        <w:t>个节点上建立运动方程。</w:t>
-      </w:r>
-      <w:r>
-        <w:t xml:space="preserve"> Terzopoulous </w:t>
+      <w:proofErr w:type="gramStart"/>
+      <w:r>
+        <w:rPr>
+          <w:rFonts w:hint="eastAsia"/>
+        </w:rPr>
+        <w:t>个</w:t>
+      </w:r>
+      <w:proofErr w:type="gramEnd"/>
+      <w:r>
+        <w:rPr>
+          <w:rFonts w:hint="eastAsia"/>
+        </w:rPr>
+        <w:t>节点上建立运动方程。</w:t>
+      </w:r>
+      <w:r>
+        <w:t xml:space="preserve"> </w:t>
+      </w:r>
+      <w:proofErr w:type="spellStart"/>
+      <w:r>
+        <w:t>Terzopoulous</w:t>
+      </w:r>
+      <w:proofErr w:type="spellEnd"/>
+      <w:r>
+        <w:t xml:space="preserve"> </w:t>
       </w:r>
       <w:r>
         <w:rPr>
@@ -323,14 +339,27 @@
         <w:t>在质量弹簧模型的基础上引入了生物力学弹性常数，包括</w:t>
       </w:r>
       <w:r>
-        <w:t>Young</w:t>
-      </w:r>
+        <w:t>Y</w:t>
+      </w:r>
+      <w:r>
+        <w:rPr>
+          <w:rFonts w:hint="eastAsia"/>
+        </w:rPr>
+        <w:tab/>
+      </w:r>
+      <w:proofErr w:type="spellStart"/>
+      <w:r>
+        <w:t>oung</w:t>
+      </w:r>
+      <w:proofErr w:type="spellEnd"/>
+      <w:proofErr w:type="gramStart"/>
       <w:r>
         <w:rPr>
           <w:rFonts w:hint="eastAsia"/>
         </w:rPr>
         <w:t>’</w:t>
       </w:r>
+      <w:proofErr w:type="gramEnd"/>
       <w:r>
         <w:t>s Modulus</w:t>
       </w:r>

</xml_diff>

<commit_message>
start adding the mathematical model
</commit_message>
<xml_diff>
--- a/Sep_report.docx
+++ b/Sep_report.docx
@@ -204,30 +204,14 @@
       <w:pPr>
         <w:ind w:leftChars="200" w:left="420" w:firstLineChars="500" w:firstLine="1050"/>
       </w:pPr>
-      <w:proofErr w:type="gramStart"/>
-      <w:r>
-        <w:rPr>
-          <w:rFonts w:hint="eastAsia"/>
-        </w:rPr>
-        <w:t>个</w:t>
-      </w:r>
-      <w:proofErr w:type="gramEnd"/>
-      <w:r>
-        <w:rPr>
-          <w:rFonts w:hint="eastAsia"/>
-        </w:rPr>
-        <w:t>节点上建立运动方程。</w:t>
-      </w:r>
-      <w:r>
-        <w:t xml:space="preserve"> </w:t>
-      </w:r>
-      <w:proofErr w:type="spellStart"/>
-      <w:r>
-        <w:t>Terzopoulous</w:t>
-      </w:r>
-      <w:proofErr w:type="spellEnd"/>
-      <w:r>
-        <w:t xml:space="preserve"> </w:t>
+      <w:r>
+        <w:rPr>
+          <w:rFonts w:hint="eastAsia"/>
+        </w:rPr>
+        <w:t>个节点上建立运动方程。</w:t>
+      </w:r>
+      <w:r>
+        <w:t xml:space="preserve"> Terzopoulous </w:t>
       </w:r>
       <w:r>
         <w:rPr>
@@ -347,19 +331,15 @@
         </w:rPr>
         <w:tab/>
       </w:r>
-      <w:proofErr w:type="spellStart"/>
       <w:r>
         <w:t>oung</w:t>
       </w:r>
-      <w:proofErr w:type="spellEnd"/>
-      <w:proofErr w:type="gramStart"/>
       <w:r>
         <w:rPr>
           <w:rFonts w:hint="eastAsia"/>
         </w:rPr>
         <w:t>’</w:t>
       </w:r>
-      <w:proofErr w:type="gramEnd"/>
       <w:r>
         <w:t>s Modulus</w:t>
       </w:r>
@@ -571,7 +551,7 @@
                     <pic:cNvPicPr/>
                   </pic:nvPicPr>
                   <pic:blipFill>
-                    <a:blip r:embed="rId6" cstate="print">
+                    <a:blip r:embed="rId8" cstate="print">
                       <a:extLst>
                         <a:ext uri="{28A0092B-C50C-407E-A947-70E740481C1C}">
                           <a14:useLocalDpi xmlns:a14="http://schemas.microsoft.com/office/drawing/2010/main" val="0"/>
@@ -821,7 +801,7 @@
                     <pic:cNvPicPr/>
                   </pic:nvPicPr>
                   <pic:blipFill>
-                    <a:blip r:embed="rId7"/>
+                    <a:blip r:embed="rId9"/>
                     <a:stretch>
                       <a:fillRect/>
                     </a:stretch>
@@ -866,7 +846,7 @@
                     <pic:cNvPicPr/>
                   </pic:nvPicPr>
                   <pic:blipFill>
-                    <a:blip r:embed="rId8"/>
+                    <a:blip r:embed="rId10"/>
                     <a:stretch>
                       <a:fillRect/>
                     </a:stretch>
@@ -937,9 +917,6 @@
       <w:pPr>
         <w:pStyle w:val="a4"/>
         <w:ind w:left="780" w:firstLineChars="0" w:firstLine="0"/>
-        <w:rPr>
-          <w:rFonts w:hint="eastAsia"/>
-        </w:rPr>
       </w:pPr>
       <w:r>
         <w:rPr>
@@ -1076,42 +1053,108 @@
           <w:numId w:val="5"/>
         </w:numPr>
         <w:ind w:firstLineChars="0"/>
-        <w:rPr>
-          <w:rFonts w:hint="eastAsia"/>
-        </w:rPr>
       </w:pPr>
       <w:r>
         <w:rPr>
           <w:rFonts w:hint="eastAsia"/>
         </w:rPr>
         <w:t>实施方案</w:t>
+      </w:r>
+    </w:p>
+    <w:p>
+      <w:pPr>
+        <w:pStyle w:val="a4"/>
+        <w:ind w:leftChars="400" w:left="840" w:firstLineChars="0" w:firstLine="0"/>
+      </w:pPr>
+      <w:r>
+        <w:rPr>
+          <w:rFonts w:hint="eastAsia"/>
+        </w:rPr>
+        <w:t>方案主要包括</w:t>
+      </w:r>
+      <w:r>
+        <w:rPr>
+          <w:rFonts w:hint="eastAsia"/>
+        </w:rPr>
+        <w:t>四</w:t>
+      </w:r>
+      <w:r>
+        <w:rPr>
+          <w:rFonts w:hint="eastAsia"/>
+        </w:rPr>
+        <w:t>部分：</w:t>
+      </w:r>
+      <w:r>
+        <w:rPr>
+          <w:rFonts w:hint="eastAsia"/>
+        </w:rPr>
+        <w:t>1</w:t>
+      </w:r>
+      <w:r>
+        <w:rPr>
+          <w:rFonts w:hint="eastAsia"/>
+        </w:rPr>
+        <w:t>）</w:t>
+      </w:r>
+      <w:r>
+        <w:rPr>
+          <w:rFonts w:hint="eastAsia"/>
+        </w:rPr>
+        <w:t>、</w:t>
+      </w:r>
+      <w:r>
+        <w:rPr>
+          <w:rFonts w:hint="eastAsia"/>
+        </w:rPr>
+        <w:t>根据</w:t>
+      </w:r>
+      <w:r>
+        <w:rPr>
+          <w:rFonts w:hint="eastAsia"/>
+        </w:rPr>
+        <w:t>原始的</w:t>
+      </w:r>
+      <w:r>
+        <w:rPr>
+          <w:rFonts w:hint="eastAsia"/>
+        </w:rPr>
+        <w:t>MR</w:t>
+      </w:r>
+      <w:r>
+        <w:rPr>
+          <w:rFonts w:hint="eastAsia"/>
+        </w:rPr>
+        <w:t>图像</w:t>
+      </w:r>
+      <w:r>
+        <w:rPr>
+          <w:rFonts w:hint="eastAsia"/>
+        </w:rPr>
+        <w:t>重建出三维模型</w:t>
+      </w:r>
+      <w:r>
+        <w:rPr>
+          <w:rFonts w:hint="eastAsia"/>
+        </w:rPr>
+        <w:t>（可以使体绘制或面绘制）</w:t>
+      </w:r>
+      <w:r>
+        <w:rPr>
+          <w:rFonts w:hint="eastAsia"/>
+        </w:rPr>
+        <w:t>；</w:t>
       </w:r>
     </w:p>
     <w:p>
       <w:pPr>
         <w:pStyle w:val="a4"/>
         <w:ind w:left="780" w:firstLineChars="0" w:firstLine="0"/>
-        <w:rPr>
-          <w:rFonts w:hint="eastAsia"/>
-        </w:rPr>
-      </w:pPr>
-      <w:r>
-        <w:rPr>
-          <w:rFonts w:hint="eastAsia"/>
-        </w:rPr>
-        <w:t>方案主要包括</w:t>
-      </w:r>
-      <w:r>
-        <w:rPr>
-          <w:rFonts w:hint="eastAsia"/>
-        </w:rPr>
-        <w:t>三部分：</w:t>
-      </w:r>
-      <w:r>
-        <w:rPr>
-          <w:rFonts w:hint="eastAsia"/>
-        </w:rPr>
-        <w:t>1</w:t>
+      </w:pPr>
+      <w:r>
+        <w:rPr>
+          <w:rFonts w:hint="eastAsia"/>
+        </w:rPr>
+        <w:t>2</w:t>
       </w:r>
       <w:r>
         <w:rPr>
@@ -1129,43 +1172,25 @@
         <w:rPr>
           <w:rFonts w:hint="eastAsia"/>
         </w:rPr>
-        <w:t>是根据</w:t>
-      </w:r>
-      <w:r>
-        <w:rPr>
-          <w:rFonts w:hint="eastAsia"/>
-        </w:rPr>
-        <w:t>原始的</w:t>
-      </w:r>
-      <w:r>
-        <w:rPr>
-          <w:rFonts w:hint="eastAsia"/>
-        </w:rPr>
-        <w:t>MR</w:t>
-      </w:r>
-      <w:r>
-        <w:rPr>
-          <w:rFonts w:hint="eastAsia"/>
-        </w:rPr>
-        <w:t>图像提取出三维模型的轮廓</w:t>
-      </w:r>
-      <w:r>
-        <w:rPr>
-          <w:rFonts w:hint="eastAsia"/>
-        </w:rPr>
-        <w:t>(</w:t>
-      </w:r>
-      <w:r>
-        <w:rPr>
-          <w:rFonts w:hint="eastAsia"/>
-        </w:rPr>
-        <w:t>边界</w:t>
-      </w:r>
-      <w:r>
-        <w:rPr>
-          <w:rFonts w:hint="eastAsia"/>
-        </w:rPr>
-        <w:t>)</w:t>
+        <w:t>对三维模型进行网格剖分</w:t>
+      </w:r>
+      <w:r>
+        <w:rPr>
+          <w:rFonts w:hint="eastAsia"/>
+        </w:rPr>
+        <w:t>（</w:t>
+      </w:r>
+      <w:r>
+        <w:rPr>
+          <w:rFonts w:hint="eastAsia"/>
+        </w:rPr>
+        <w:t>四面体剖分</w:t>
+      </w:r>
+      <w:r>
+        <w:rPr>
+          <w:rFonts w:hint="eastAsia"/>
+        </w:rPr>
+        <w:t>）</w:t>
       </w:r>
       <w:r>
         <w:rPr>
@@ -1173,65 +1198,11 @@
         </w:rPr>
         <w:t>；</w:t>
       </w:r>
-    </w:p>
-    <w:p>
-      <w:pPr>
-        <w:pStyle w:val="a4"/>
-        <w:ind w:left="780" w:firstLineChars="0" w:firstLine="0"/>
-      </w:pPr>
-      <w:r>
-        <w:rPr>
-          <w:rFonts w:hint="eastAsia"/>
-        </w:rPr>
-        <w:t>2</w:t>
-      </w:r>
-      <w:r>
-        <w:rPr>
-          <w:rFonts w:hint="eastAsia"/>
-        </w:rPr>
-        <w:t>）</w:t>
-      </w:r>
-      <w:r>
-        <w:rPr>
-          <w:rFonts w:hint="eastAsia"/>
-        </w:rPr>
-        <w:t>、</w:t>
-      </w:r>
-      <w:r>
-        <w:rPr>
-          <w:rFonts w:hint="eastAsia"/>
-        </w:rPr>
-        <w:t>是</w:t>
-      </w:r>
-      <w:r>
-        <w:rPr>
-          <w:rFonts w:hint="eastAsia"/>
-        </w:rPr>
-        <w:t>对三维模型进行网格剖分</w:t>
-      </w:r>
-      <w:r>
-        <w:rPr>
-          <w:rFonts w:hint="eastAsia"/>
-        </w:rPr>
-        <w:t>(</w:t>
-      </w:r>
-      <w:r>
-        <w:rPr>
-          <w:rFonts w:hint="eastAsia"/>
-        </w:rPr>
-        <w:t>四面体剖分</w:t>
-      </w:r>
-      <w:r>
-        <w:rPr>
-          <w:rFonts w:hint="eastAsia"/>
-        </w:rPr>
-        <w:t>；</w:t>
-      </w:r>
-      <w:r>
-        <w:rPr>
-          <w:rFonts w:hint="eastAsia"/>
-        </w:rPr>
-        <w:t>3)</w:t>
+      <w:r>
+        <w:rPr>
+          <w:rFonts w:hint="eastAsia"/>
+        </w:rPr>
+        <w:t>3</w:t>
       </w:r>
       <w:r>
         <w:rPr>
@@ -1430,9 +1401,6 @@
       <w:pPr>
         <w:pStyle w:val="a4"/>
         <w:ind w:left="1200" w:firstLineChars="0" w:firstLine="0"/>
-        <w:rPr>
-          <w:rFonts w:hint="eastAsia"/>
-        </w:rPr>
       </w:pPr>
       <w:r>
         <w:rPr>
@@ -1474,22 +1442,13 @@
         <w:rPr>
           <w:rFonts w:hint="eastAsia"/>
         </w:rPr>
-        <w:t>图像数据提取</w:t>
-      </w:r>
-      <w:r>
-        <w:rPr>
-          <w:rFonts w:hint="eastAsia"/>
-        </w:rPr>
-        <w:t>三维模型边界</w:t>
+        <w:t>图像数据重建出三维模型</w:t>
       </w:r>
     </w:p>
     <w:p>
       <w:pPr>
         <w:pStyle w:val="a4"/>
         <w:ind w:left="1200" w:firstLineChars="0" w:firstLine="0"/>
-        <w:rPr>
-          <w:rFonts w:hint="eastAsia"/>
-        </w:rPr>
       </w:pPr>
       <w:r>
         <w:rPr>
@@ -1502,62 +1461,800 @@
           <w:rFonts w:hint="eastAsia"/>
         </w:rPr>
         <w:tab/>
+      </w:r>
+      <w:r>
+        <w:rPr>
+          <w:rFonts w:hint="eastAsia"/>
+        </w:rPr>
+        <w:t>如果用面绘制，得到</w:t>
+      </w:r>
+      <w:r>
+        <w:rPr>
+          <w:rFonts w:hint="eastAsia"/>
+        </w:rPr>
+        <w:t>存储三角面片的</w:t>
+      </w:r>
+      <w:r>
+        <w:rPr>
+          <w:rFonts w:hint="eastAsia"/>
+        </w:rPr>
+        <w:t>STL</w:t>
+      </w:r>
+      <w:r>
+        <w:rPr>
+          <w:rFonts w:hint="eastAsia"/>
+        </w:rPr>
+        <w:t>文件</w:t>
+      </w:r>
+      <w:r>
+        <w:rPr>
+          <w:rFonts w:hint="eastAsia"/>
+        </w:rPr>
+        <w:t>.</w:t>
+      </w:r>
+    </w:p>
+    <w:p>
+      <w:pPr>
+        <w:pStyle w:val="a4"/>
+        <w:ind w:left="1200" w:firstLineChars="0" w:firstLine="0"/>
+      </w:pPr>
+      <w:r>
+        <w:rPr>
+          <w:rFonts w:hint="eastAsia"/>
+        </w:rPr>
+        <w:t>2</w:t>
+      </w:r>
+      <w:r>
+        <w:rPr>
+          <w:rFonts w:hint="eastAsia"/>
+        </w:rPr>
+        <w:t>）、</w:t>
+      </w:r>
+      <w:r>
+        <w:rPr>
+          <w:rFonts w:hint="eastAsia"/>
+        </w:rPr>
+        <w:t>对三维模型进行四面体网格剖分</w:t>
+      </w:r>
+    </w:p>
+    <w:p>
+      <w:pPr>
+        <w:pStyle w:val="a4"/>
+        <w:ind w:left="1200" w:firstLineChars="0"/>
+        <w:rPr>
+          <w:rFonts w:hint="eastAsia"/>
+        </w:rPr>
+      </w:pPr>
+      <w:r>
+        <w:rPr>
+          <w:rFonts w:hint="eastAsia"/>
+        </w:rPr>
+        <w:t>一、基于</w:t>
+      </w:r>
+      <w:r>
+        <w:rPr>
+          <w:rFonts w:hint="eastAsia"/>
+        </w:rPr>
+        <w:t>STL</w:t>
+      </w:r>
+      <w:r>
+        <w:rPr>
+          <w:rFonts w:hint="eastAsia"/>
+        </w:rPr>
+        <w:t>文件重新建立四面体网格</w:t>
+      </w:r>
+    </w:p>
+    <w:p>
+      <w:pPr>
+        <w:pStyle w:val="a4"/>
+        <w:ind w:left="1200"/>
+        <w:rPr>
+          <w:rFonts w:hint="eastAsia"/>
+        </w:rPr>
+      </w:pPr>
+      <w:r>
+        <w:rPr>
+          <w:rFonts w:hint="eastAsia"/>
+        </w:rPr>
+        <w:t xml:space="preserve">    </w:t>
+      </w:r>
+      <w:r>
+        <w:rPr>
+          <w:rFonts w:hint="eastAsia"/>
+        </w:rPr>
+        <w:t>在</w:t>
+      </w:r>
+      <w:r>
+        <w:rPr>
+          <w:rFonts w:hint="eastAsia"/>
+        </w:rPr>
+        <w:t xml:space="preserve">STL </w:t>
+      </w:r>
+      <w:r>
+        <w:rPr>
+          <w:rFonts w:hint="eastAsia"/>
+        </w:rPr>
+        <w:t>文件中</w:t>
+      </w:r>
+      <w:r>
+        <w:rPr>
+          <w:rFonts w:hint="eastAsia"/>
+        </w:rPr>
+        <w:t>记录一系列的三角形几何信息表示实体的边界几何</w:t>
+      </w:r>
+      <w:r>
+        <w:rPr>
+          <w:rFonts w:hint="eastAsia"/>
+        </w:rPr>
+        <w:t>信</w:t>
+      </w:r>
+      <w:r>
+        <w:rPr>
+          <w:rFonts w:hint="eastAsia"/>
+        </w:rPr>
+        <w:t xml:space="preserve"> </w:t>
+      </w:r>
+    </w:p>
+    <w:p>
+      <w:pPr>
+        <w:pStyle w:val="a4"/>
+        <w:ind w:left="1200" w:firstLineChars="0"/>
+        <w:rPr>
+          <w:rFonts w:hint="eastAsia"/>
+        </w:rPr>
+      </w:pPr>
+      <w:r>
+        <w:rPr>
+          <w:rFonts w:hint="eastAsia"/>
+        </w:rPr>
+        <w:t xml:space="preserve">    </w:t>
+      </w:r>
+      <w:r>
+        <w:rPr>
+          <w:rFonts w:hint="eastAsia"/>
+        </w:rPr>
+        <w:t>下面主要介绍几种根据</w:t>
+      </w:r>
+      <w:r>
+        <w:rPr>
+          <w:rFonts w:hint="eastAsia"/>
+        </w:rPr>
+        <w:t>STL</w:t>
+      </w:r>
+      <w:r>
+        <w:rPr>
+          <w:rFonts w:hint="eastAsia"/>
+        </w:rPr>
+        <w:t>文进行四面体剖分的方法：</w:t>
+      </w:r>
+    </w:p>
+    <w:p>
+      <w:pPr>
+        <w:pStyle w:val="a4"/>
+        <w:ind w:left="1200" w:firstLineChars="0"/>
+        <w:rPr>
+          <w:rFonts w:hint="eastAsia"/>
+        </w:rPr>
+      </w:pPr>
+      <w:r>
+        <w:rPr>
+          <w:rFonts w:hint="eastAsia"/>
+        </w:rPr>
+        <w:t xml:space="preserve">    </w:t>
+      </w:r>
+      <w:r>
+        <w:t>i</w:t>
+      </w:r>
+      <w:r>
+        <w:rPr>
+          <w:rFonts w:hint="eastAsia"/>
+        </w:rPr>
+        <w:t>．</w:t>
+      </w:r>
+      <w:r>
+        <w:rPr>
+          <w:rFonts w:hint="eastAsia"/>
+        </w:rPr>
+        <w:t>三维</w:t>
+      </w:r>
+      <w:r>
+        <w:rPr>
+          <w:rFonts w:hint="eastAsia"/>
+        </w:rPr>
+        <w:t>约束</w:t>
+      </w:r>
+      <w:r>
+        <w:rPr>
+          <w:rFonts w:hint="eastAsia"/>
+        </w:rPr>
+        <w:t xml:space="preserve">Delaunay </w:t>
+      </w:r>
+      <w:r>
+        <w:rPr>
+          <w:rFonts w:hint="eastAsia"/>
+        </w:rPr>
+        <w:t>四面体剖分方法</w:t>
+      </w:r>
+      <w:r>
+        <w:rPr>
+          <w:rFonts w:hint="eastAsia"/>
+        </w:rPr>
+        <w:t>(</w:t>
+      </w:r>
+      <w:r>
+        <w:rPr>
+          <w:rFonts w:hint="eastAsia"/>
+        </w:rPr>
+        <w:t>李海生</w:t>
+      </w:r>
+      <w:r>
+        <w:rPr>
+          <w:rFonts w:hint="eastAsia"/>
+        </w:rPr>
+        <w:t xml:space="preserve">, </w:t>
+      </w:r>
+      <w:r>
+        <w:rPr>
+          <w:rFonts w:hint="eastAsia"/>
+        </w:rPr>
+        <w:t>20</w:t>
+      </w:r>
+      <w:r>
+        <w:rPr>
+          <w:rFonts w:hint="eastAsia"/>
+        </w:rPr>
+        <w:t>03</w:t>
+      </w:r>
+      <w:r>
+        <w:rPr>
+          <w:rFonts w:hint="eastAsia"/>
+        </w:rPr>
+        <w:t>,</w:t>
+      </w:r>
+      <w:r>
+        <w:rPr>
+          <w:rFonts w:hint="eastAsia"/>
+        </w:rPr>
+        <w:t xml:space="preserve"> </w:t>
+      </w:r>
+      <w:r>
+        <w:rPr>
+          <w:rFonts w:hint="eastAsia"/>
+        </w:rPr>
+        <w:t>中国机械</w:t>
+      </w:r>
+    </w:p>
+    <w:p>
+      <w:pPr>
+        <w:pStyle w:val="a4"/>
+        <w:ind w:leftChars="200" w:left="420" w:firstLineChars="800" w:firstLine="1680"/>
+        <w:rPr>
+          <w:rFonts w:hint="eastAsia"/>
+        </w:rPr>
+      </w:pPr>
+      <w:r>
+        <w:rPr>
+          <w:rFonts w:hint="eastAsia"/>
+        </w:rPr>
+        <w:t>工程</w:t>
+      </w:r>
+      <w:r>
+        <w:rPr>
+          <w:rFonts w:hint="eastAsia"/>
+        </w:rPr>
+        <w:t>)</w:t>
+      </w:r>
+      <w:r>
+        <w:rPr>
+          <w:rFonts w:hint="eastAsia"/>
+        </w:rPr>
+        <w:t>，</w:t>
+      </w:r>
+      <w:r>
+        <w:rPr>
+          <w:rFonts w:hint="eastAsia"/>
+        </w:rPr>
+        <w:t>该方法</w:t>
+      </w:r>
+      <w:r>
+        <w:rPr>
+          <w:rFonts w:hint="eastAsia"/>
+        </w:rPr>
+        <w:t>主要分为四步：</w:t>
+      </w:r>
+      <w:r>
+        <w:rPr>
+          <w:rFonts w:hint="eastAsia"/>
+        </w:rPr>
+        <w:t xml:space="preserve">1. </w:t>
+      </w:r>
+      <w:r>
+        <w:rPr>
+          <w:rFonts w:hint="eastAsia"/>
+        </w:rPr>
+        <w:t>先用一个大的四面体包围实体，将</w:t>
+      </w:r>
+    </w:p>
+    <w:p>
+      <w:pPr>
+        <w:pStyle w:val="a4"/>
+        <w:ind w:leftChars="200" w:left="420" w:firstLineChars="800" w:firstLine="1680"/>
+        <w:rPr>
+          <w:rFonts w:hint="eastAsia"/>
+        </w:rPr>
+      </w:pPr>
+      <w:r>
+        <w:rPr>
+          <w:rFonts w:hint="eastAsia"/>
+        </w:rPr>
+        <w:t>其转化为凸包的三角化；</w:t>
+      </w:r>
+      <w:r>
+        <w:rPr>
+          <w:rFonts w:hint="eastAsia"/>
+        </w:rPr>
+        <w:t>2</w:t>
+      </w:r>
+      <w:r>
+        <w:rPr>
+          <w:rFonts w:hint="eastAsia"/>
+        </w:rPr>
+        <w:t xml:space="preserve">. </w:t>
+      </w:r>
+      <w:r>
+        <w:rPr>
+          <w:rFonts w:hint="eastAsia"/>
+        </w:rPr>
+        <w:t>对实体的每个边界面进行二维</w:t>
+      </w:r>
+      <w:r>
+        <w:rPr>
+          <w:rFonts w:hint="eastAsia"/>
+        </w:rPr>
+        <w:t xml:space="preserve">Delaunay </w:t>
+      </w:r>
+    </w:p>
+    <w:p>
+      <w:pPr>
+        <w:pStyle w:val="a4"/>
+        <w:ind w:leftChars="200" w:left="420" w:firstLineChars="800" w:firstLine="1680"/>
+        <w:rPr>
+          <w:rFonts w:hint="eastAsia"/>
+        </w:rPr>
+      </w:pPr>
+      <w:r>
+        <w:rPr>
+          <w:rFonts w:hint="eastAsia"/>
+        </w:rPr>
+        <w:t>三角</w:t>
+      </w:r>
+      <w:r>
+        <w:rPr>
+          <w:rFonts w:hint="eastAsia"/>
+        </w:rPr>
+        <w:t>剖分</w:t>
+      </w:r>
+      <w:r>
+        <w:rPr>
+          <w:rFonts w:hint="eastAsia"/>
+        </w:rPr>
+        <w:t>；</w:t>
+      </w:r>
+      <w:r>
+        <w:rPr>
+          <w:rFonts w:hint="eastAsia"/>
+        </w:rPr>
+        <w:t>3.</w:t>
+      </w:r>
+      <w:r>
+        <w:rPr>
+          <w:rFonts w:hint="eastAsia"/>
+        </w:rPr>
+        <w:t>将实体的边界点按凸域点集的三角化方法逐点加入，得</w:t>
+      </w:r>
+    </w:p>
+    <w:p>
+      <w:pPr>
+        <w:pStyle w:val="a4"/>
+        <w:ind w:leftChars="200" w:left="420" w:firstLineChars="800" w:firstLine="1680"/>
+        <w:rPr>
+          <w:rFonts w:hint="eastAsia"/>
+        </w:rPr>
+      </w:pPr>
+      <w:r>
+        <w:rPr>
+          <w:rFonts w:hint="eastAsia"/>
+        </w:rPr>
+        <w:t>到以外部大的四面体为假设边界的</w:t>
+      </w:r>
+      <w:r>
+        <w:rPr>
+          <w:rFonts w:hint="eastAsia"/>
+        </w:rPr>
+        <w:t xml:space="preserve">Delaunay </w:t>
+      </w:r>
+      <w:r>
+        <w:rPr>
+          <w:rFonts w:hint="eastAsia"/>
+        </w:rPr>
+        <w:t>三角化；</w:t>
+      </w:r>
+      <w:r>
+        <w:rPr>
+          <w:rFonts w:hint="eastAsia"/>
+        </w:rPr>
+        <w:t xml:space="preserve">4. </w:t>
+      </w:r>
+      <w:r>
+        <w:rPr>
+          <w:rFonts w:hint="eastAsia"/>
+        </w:rPr>
+        <w:t>根据</w:t>
+      </w:r>
+    </w:p>
+    <w:p>
+      <w:pPr>
+        <w:pStyle w:val="a4"/>
+        <w:ind w:leftChars="200" w:left="420" w:firstLineChars="800" w:firstLine="1680"/>
+        <w:rPr>
+          <w:rFonts w:hint="eastAsia"/>
+        </w:rPr>
+      </w:pPr>
+      <w:r>
+        <w:rPr>
+          <w:rFonts w:hint="eastAsia"/>
+        </w:rPr>
+        <w:t xml:space="preserve">Delaunay </w:t>
+      </w:r>
+      <w:r>
+        <w:rPr>
+          <w:rFonts w:hint="eastAsia"/>
+        </w:rPr>
+        <w:t>三角剖分的</w:t>
+      </w:r>
+      <w:r>
+        <w:rPr>
+          <w:rFonts w:hint="eastAsia"/>
+        </w:rPr>
+        <w:t>三条原则来追踪</w:t>
+      </w:r>
+      <w:r>
+        <w:rPr>
+          <w:rFonts w:hint="eastAsia"/>
+        </w:rPr>
+        <w:t>实体的原始边界，包括边界边</w:t>
+      </w:r>
+    </w:p>
+    <w:p>
+      <w:pPr>
+        <w:pStyle w:val="a4"/>
+        <w:ind w:leftChars="200" w:left="420" w:firstLineChars="800" w:firstLine="1680"/>
+        <w:rPr>
+          <w:rFonts w:hint="eastAsia"/>
+        </w:rPr>
+      </w:pPr>
+      <w:r>
+        <w:rPr>
+          <w:rFonts w:hint="eastAsia"/>
+        </w:rPr>
+        <w:t>和边界面；</w:t>
+      </w:r>
+      <w:r>
+        <w:rPr>
+          <w:rFonts w:hint="eastAsia"/>
+        </w:rPr>
+        <w:t xml:space="preserve">5. </w:t>
+      </w:r>
+      <w:r>
+        <w:rPr>
+          <w:rFonts w:hint="eastAsia"/>
+        </w:rPr>
+        <w:t>剔除</w:t>
+      </w:r>
+      <w:r>
+        <w:rPr>
+          <w:rFonts w:hint="eastAsia"/>
+        </w:rPr>
+        <w:t>实体边界外的四面体，得到边界一致的四面体网</w:t>
+      </w:r>
+    </w:p>
+    <w:p>
+      <w:pPr>
+        <w:pStyle w:val="a4"/>
+        <w:ind w:leftChars="200" w:left="420" w:firstLineChars="800" w:firstLine="1680"/>
+        <w:rPr>
+          <w:rFonts w:hint="eastAsia"/>
+        </w:rPr>
+      </w:pPr>
+      <w:r>
+        <w:rPr>
+          <w:rFonts w:hint="eastAsia"/>
+        </w:rPr>
+        <w:t>格</w:t>
+      </w:r>
+      <w:r>
+        <w:rPr>
+          <w:rFonts w:hint="eastAsia"/>
+        </w:rPr>
+        <w:t>；</w:t>
+      </w:r>
+      <w:r>
+        <w:rPr>
+          <w:rFonts w:hint="eastAsia"/>
+        </w:rPr>
+        <w:t xml:space="preserve">6. </w:t>
+      </w:r>
+      <w:r>
+        <w:rPr>
+          <w:rFonts w:hint="eastAsia"/>
+        </w:rPr>
+        <w:t>对得到的网格进行质量和尺度</w:t>
+      </w:r>
+      <w:r>
+        <w:rPr>
+          <w:rFonts w:hint="eastAsia"/>
+        </w:rPr>
+        <w:t>控制</w:t>
+      </w:r>
+      <w:r>
+        <w:rPr>
+          <w:rFonts w:hint="eastAsia"/>
+        </w:rPr>
+        <w:t>.</w:t>
+      </w:r>
+    </w:p>
+    <w:p>
+      <w:pPr>
+        <w:pStyle w:val="a4"/>
+        <w:ind w:leftChars="200" w:left="420" w:firstLineChars="700" w:firstLine="1470"/>
+        <w:rPr>
+          <w:rFonts w:hint="eastAsia"/>
+        </w:rPr>
+      </w:pPr>
+      <w:r>
+        <w:rPr>
+          <w:rFonts w:hint="eastAsia"/>
+        </w:rPr>
+        <w:t xml:space="preserve"> </w:t>
+      </w:r>
+      <w:r>
+        <w:t>ii</w:t>
+      </w:r>
+      <w:r>
+        <w:rPr>
+          <w:rFonts w:hint="eastAsia"/>
+        </w:rPr>
+        <w:t xml:space="preserve">. </w:t>
+      </w:r>
+      <w:r>
+        <w:rPr>
+          <w:rFonts w:hint="eastAsia"/>
+        </w:rPr>
+        <w:t>利用</w:t>
+      </w:r>
+      <w:r>
+        <w:rPr>
+          <w:rFonts w:hint="eastAsia"/>
+        </w:rPr>
+        <w:t xml:space="preserve">TetGen </w:t>
+      </w:r>
+      <w:r>
+        <w:rPr>
+          <w:rFonts w:hint="eastAsia"/>
+        </w:rPr>
+        <w:t>对</w:t>
+      </w:r>
+      <w:r>
+        <w:rPr>
+          <w:rFonts w:hint="eastAsia"/>
+        </w:rPr>
+        <w:t xml:space="preserve">stl </w:t>
+      </w:r>
+      <w:r>
+        <w:rPr>
+          <w:rFonts w:hint="eastAsia"/>
+        </w:rPr>
+        <w:t>文件数据进行四面体剖分</w:t>
+      </w:r>
+    </w:p>
+    <w:p>
+      <w:pPr>
+        <w:pStyle w:val="a4"/>
+        <w:ind w:leftChars="200" w:left="420" w:firstLineChars="800" w:firstLine="1680"/>
+        <w:rPr>
+          <w:rFonts w:hint="eastAsia"/>
+        </w:rPr>
+      </w:pPr>
+      <w:r>
+        <w:rPr>
+          <w:rFonts w:hint="eastAsia"/>
+        </w:rPr>
+        <w:t>它的特点是</w:t>
+      </w:r>
+      <w:r>
+        <w:rPr>
+          <w:rFonts w:hint="eastAsia"/>
+        </w:rPr>
+        <w:t>TelGen</w:t>
+      </w:r>
+      <w:r>
+        <w:rPr>
+          <w:rFonts w:hint="eastAsia"/>
+        </w:rPr>
+        <w:t>产生的四面体网格是满足</w:t>
+      </w:r>
+      <w:r>
+        <w:rPr>
+          <w:rFonts w:hint="eastAsia"/>
+        </w:rPr>
+        <w:t>Delaunay</w:t>
+      </w:r>
+      <w:r>
+        <w:rPr>
+          <w:rFonts w:hint="eastAsia"/>
+        </w:rPr>
+        <w:t>原则的，并且</w:t>
+      </w:r>
+    </w:p>
+    <w:p>
+      <w:pPr>
+        <w:pStyle w:val="a4"/>
+        <w:ind w:leftChars="200" w:left="420" w:firstLineChars="800" w:firstLine="1680"/>
+        <w:rPr>
+          <w:rFonts w:hint="eastAsia"/>
+        </w:rPr>
+      </w:pPr>
+      <w:r>
+        <w:rPr>
+          <w:rFonts w:hint="eastAsia"/>
+        </w:rPr>
+        <w:t>它的源码是用</w:t>
+      </w:r>
+      <w:r>
+        <w:rPr>
+          <w:rFonts w:hint="eastAsia"/>
+        </w:rPr>
+        <w:t>C</w:t>
+      </w:r>
+      <w:r>
+        <w:rPr>
+          <w:rFonts w:hint="eastAsia"/>
+        </w:rPr>
+        <w:t>写的，移植性</w:t>
+      </w:r>
+      <w:r>
+        <w:rPr>
+          <w:rFonts w:hint="eastAsia"/>
+        </w:rPr>
+        <w:t>好。</w:t>
+      </w:r>
+    </w:p>
+    <w:p>
+      <w:pPr>
+        <w:pStyle w:val="a4"/>
+        <w:ind w:leftChars="200" w:left="420" w:firstLineChars="800" w:firstLine="1680"/>
+      </w:pPr>
+      <w:hyperlink r:id="rId11" w:anchor="OLE_LINK10" w:history="1">
+        <w:r>
+          <w:rPr>
+            <w:rStyle w:val="a7"/>
+            <w:rFonts w:hint="eastAsia"/>
+          </w:rPr>
+          <w:t>调用</w:t>
+        </w:r>
+        <w:r>
+          <w:rPr>
+            <w:rStyle w:val="a7"/>
+            <w:rFonts w:hint="eastAsia"/>
+          </w:rPr>
+          <w:t>TetGen</w:t>
+        </w:r>
+        <w:r>
+          <w:rPr>
+            <w:rStyle w:val="a7"/>
+            <w:rFonts w:hint="eastAsia"/>
+          </w:rPr>
+          <w:t>对</w:t>
+        </w:r>
+        <w:r>
+          <w:rPr>
+            <w:rStyle w:val="a7"/>
+            <w:rFonts w:hint="eastAsia"/>
+          </w:rPr>
+          <w:t>stl</w:t>
+        </w:r>
+        <w:r>
+          <w:rPr>
+            <w:rStyle w:val="a7"/>
+            <w:rFonts w:hint="eastAsia"/>
+          </w:rPr>
+          <w:t>模型数据进行四</w:t>
+        </w:r>
+        <w:r>
+          <w:rPr>
+            <w:rStyle w:val="a7"/>
+            <w:rFonts w:hint="eastAsia"/>
+          </w:rPr>
+          <w:t>面体剖分</w:t>
+        </w:r>
+        <w:r>
+          <w:rPr>
+            <w:rStyle w:val="a7"/>
+            <w:rFonts w:hint="eastAsia"/>
+          </w:rPr>
+          <w:t>.docx</w:t>
+        </w:r>
+      </w:hyperlink>
+      <w:r>
+        <w:rPr>
+          <w:rFonts w:hint="eastAsia"/>
+        </w:rPr>
+        <w:t xml:space="preserve"> </w:t>
+      </w:r>
+    </w:p>
+    <w:p>
+      <w:pPr>
+        <w:pStyle w:val="a4"/>
+        <w:ind w:left="1200" w:firstLineChars="0" w:firstLine="0"/>
+        <w:rPr>
+          <w:rFonts w:hint="eastAsia"/>
+        </w:rPr>
+      </w:pPr>
+      <w:r>
+        <w:rPr>
+          <w:rFonts w:hint="eastAsia"/>
+        </w:rPr>
+        <w:t>3</w:t>
+      </w:r>
+      <w:r>
+        <w:rPr>
+          <w:rFonts w:hint="eastAsia"/>
+        </w:rPr>
+        <w:t>）、</w:t>
+      </w:r>
+      <w:r>
+        <w:rPr>
+          <w:rFonts w:hint="eastAsia"/>
+        </w:rPr>
+        <w:t>三维乳腺模型进行数学建模</w:t>
+      </w:r>
+    </w:p>
+    <w:p>
+      <w:pPr>
+        <w:pStyle w:val="a4"/>
+        <w:ind w:left="1200" w:firstLineChars="0" w:firstLine="0"/>
+      </w:pPr>
+      <w:r>
+        <w:rPr>
+          <w:rFonts w:hint="eastAsia"/>
+        </w:rPr>
+        <w:t xml:space="preserve">    </w:t>
+      </w:r>
+      <w:r>
+        <w:rPr>
+          <w:rFonts w:hint="eastAsia"/>
+        </w:rPr>
+        <w:t>早期的一些工作主要基于线弹性理论</w:t>
+      </w:r>
+      <w:r>
+        <w:rPr>
+          <w:rFonts w:hint="eastAsia"/>
+        </w:rPr>
+        <w:t>（</w:t>
+      </w:r>
+      <w:r>
+        <w:rPr>
+          <w:rFonts w:hint="eastAsia"/>
+        </w:rPr>
+        <w:t>Samani A et al 2001</w:t>
       </w:r>
       <w:bookmarkStart w:id="0" w:name="_GoBack"/>
       <w:bookmarkEnd w:id="0"/>
-    </w:p>
-    <w:p>
-      <w:pPr>
-        <w:pStyle w:val="a4"/>
-        <w:ind w:left="1200" w:firstLineChars="0" w:firstLine="0"/>
-        <w:rPr>
-          <w:rFonts w:hint="eastAsia"/>
-        </w:rPr>
-      </w:pPr>
-      <w:r>
-        <w:rPr>
-          <w:rFonts w:hint="eastAsia"/>
-        </w:rPr>
-        <w:t>2</w:t>
-      </w:r>
-      <w:r>
-        <w:rPr>
-          <w:rFonts w:hint="eastAsia"/>
-        </w:rPr>
-        <w:t>）、</w:t>
-      </w:r>
-      <w:r>
-        <w:rPr>
-          <w:rFonts w:hint="eastAsia"/>
-        </w:rPr>
-        <w:t>对三维模型进行四面体网格剖分</w:t>
-      </w:r>
-    </w:p>
-    <w:p>
-      <w:pPr>
-        <w:pStyle w:val="a4"/>
-        <w:ind w:left="1200" w:firstLineChars="0" w:firstLine="0"/>
-        <w:rPr>
-          <w:rFonts w:hint="eastAsia"/>
-        </w:rPr>
-      </w:pPr>
-      <w:r>
-        <w:rPr>
-          <w:rFonts w:hint="eastAsia"/>
-        </w:rPr>
-        <w:t>3</w:t>
-      </w:r>
-      <w:r>
-        <w:rPr>
-          <w:rFonts w:hint="eastAsia"/>
-        </w:rPr>
-        <w:t>）、</w:t>
-      </w:r>
-      <w:r>
-        <w:rPr>
-          <w:rFonts w:hint="eastAsia"/>
-        </w:rPr>
-        <w:t>三维乳腺模型进行数学建模</w:t>
+      <w:r>
+        <w:rPr>
+          <w:rFonts w:hint="eastAsia"/>
+        </w:rPr>
+        <w:t>）</w:t>
       </w:r>
     </w:p>
     <w:p>
@@ -1592,6 +2289,44 @@
     </w:sectPr>
   </w:body>
 </w:document>
+</file>
+
+<file path=word/endnotes.xml><?xml version="1.0" encoding="utf-8"?>
+<w:endnotes xmlns:wpc="http://schemas.microsoft.com/office/word/2010/wordprocessingCanvas" xmlns:mc="http://schemas.openxmlformats.org/markup-compatibility/2006" xmlns:o="urn:schemas-microsoft-com:office:office" xmlns:r="http://schemas.openxmlformats.org/officeDocument/2006/relationships" xmlns:m="http://schemas.openxmlformats.org/officeDocument/2006/math" xmlns:v="urn:schemas-microsoft-com:vml" xmlns:wp14="http://schemas.microsoft.com/office/word/2010/wordprocessingDrawing" xmlns:wp="http://schemas.openxmlformats.org/drawingml/2006/wordprocessingDrawing" xmlns:w10="urn:schemas-microsoft-com:office:word" xmlns:w="http://schemas.openxmlformats.org/wordprocessingml/2006/main" xmlns:w14="http://schemas.microsoft.com/office/word/2010/wordml" xmlns:wpg="http://schemas.microsoft.com/office/word/2010/wordprocessingGroup" xmlns:wpi="http://schemas.microsoft.com/office/word/2010/wordprocessingInk" xmlns:wne="http://schemas.microsoft.com/office/word/2006/wordml" xmlns:wps="http://schemas.microsoft.com/office/word/2010/wordprocessingShape" mc:Ignorable="w14 wp14">
+  <w:endnote w:type="separator" w:id="-1">
+    <w:p>
+      <w:r>
+        <w:separator/>
+      </w:r>
+    </w:p>
+  </w:endnote>
+  <w:endnote w:type="continuationSeparator" w:id="0">
+    <w:p>
+      <w:r>
+        <w:continuationSeparator/>
+      </w:r>
+    </w:p>
+  </w:endnote>
+</w:endnotes>
+</file>
+
+<file path=word/footnotes.xml><?xml version="1.0" encoding="utf-8"?>
+<w:footnotes xmlns:wpc="http://schemas.microsoft.com/office/word/2010/wordprocessingCanvas" xmlns:mc="http://schemas.openxmlformats.org/markup-compatibility/2006" xmlns:o="urn:schemas-microsoft-com:office:office" xmlns:r="http://schemas.openxmlformats.org/officeDocument/2006/relationships" xmlns:m="http://schemas.openxmlformats.org/officeDocument/2006/math" xmlns:v="urn:schemas-microsoft-com:vml" xmlns:wp14="http://schemas.microsoft.com/office/word/2010/wordprocessingDrawing" xmlns:wp="http://schemas.openxmlformats.org/drawingml/2006/wordprocessingDrawing" xmlns:w10="urn:schemas-microsoft-com:office:word" xmlns:w="http://schemas.openxmlformats.org/wordprocessingml/2006/main" xmlns:w14="http://schemas.microsoft.com/office/word/2010/wordml" xmlns:wpg="http://schemas.microsoft.com/office/word/2010/wordprocessingGroup" xmlns:wpi="http://schemas.microsoft.com/office/word/2010/wordprocessingInk" xmlns:wne="http://schemas.microsoft.com/office/word/2006/wordml" xmlns:wps="http://schemas.microsoft.com/office/word/2010/wordprocessingShape" mc:Ignorable="w14 wp14">
+  <w:footnote w:type="separator" w:id="-1">
+    <w:p>
+      <w:r>
+        <w:separator/>
+      </w:r>
+    </w:p>
+  </w:footnote>
+  <w:footnote w:type="continuationSeparator" w:id="0">
+    <w:p>
+      <w:r>
+        <w:continuationSeparator/>
+      </w:r>
+    </w:p>
+  </w:footnote>
+</w:footnotes>
 </file>
 
 <file path=word/numbering.xml><?xml version="1.0" encoding="utf-8"?>
@@ -2426,6 +3161,94 @@
       <w:szCs w:val="18"/>
     </w:rPr>
   </w:style>
+  <w:style w:type="character" w:styleId="a7">
+    <w:name w:val="Hyperlink"/>
+    <w:basedOn w:val="a0"/>
+    <w:uiPriority w:val="99"/>
+    <w:unhideWhenUsed/>
+    <w:rsid w:val="00232686"/>
+    <w:rPr>
+      <w:color w:val="0000FF" w:themeColor="hyperlink"/>
+      <w:u w:val="single"/>
+    </w:rPr>
+  </w:style>
+  <w:style w:type="paragraph" w:styleId="a8">
+    <w:name w:val="header"/>
+    <w:basedOn w:val="a"/>
+    <w:link w:val="Char1"/>
+    <w:uiPriority w:val="99"/>
+    <w:unhideWhenUsed/>
+    <w:rsid w:val="00232686"/>
+    <w:pPr>
+      <w:pBdr>
+        <w:bottom w:val="single" w:sz="6" w:space="1" w:color="auto"/>
+      </w:pBdr>
+      <w:tabs>
+        <w:tab w:val="center" w:pos="4153"/>
+        <w:tab w:val="right" w:pos="8306"/>
+      </w:tabs>
+      <w:snapToGrid w:val="0"/>
+      <w:jc w:val="center"/>
+    </w:pPr>
+    <w:rPr>
+      <w:sz w:val="18"/>
+      <w:szCs w:val="18"/>
+    </w:rPr>
+  </w:style>
+  <w:style w:type="character" w:customStyle="1" w:styleId="Char1">
+    <w:name w:val="页眉 Char"/>
+    <w:basedOn w:val="a0"/>
+    <w:link w:val="a8"/>
+    <w:uiPriority w:val="99"/>
+    <w:rsid w:val="00232686"/>
+    <w:rPr>
+      <w:sz w:val="18"/>
+      <w:szCs w:val="18"/>
+    </w:rPr>
+  </w:style>
+  <w:style w:type="paragraph" w:styleId="a9">
+    <w:name w:val="footer"/>
+    <w:basedOn w:val="a"/>
+    <w:link w:val="Char2"/>
+    <w:uiPriority w:val="99"/>
+    <w:unhideWhenUsed/>
+    <w:rsid w:val="00232686"/>
+    <w:pPr>
+      <w:tabs>
+        <w:tab w:val="center" w:pos="4153"/>
+        <w:tab w:val="right" w:pos="8306"/>
+      </w:tabs>
+      <w:snapToGrid w:val="0"/>
+      <w:jc w:val="left"/>
+    </w:pPr>
+    <w:rPr>
+      <w:sz w:val="18"/>
+      <w:szCs w:val="18"/>
+    </w:rPr>
+  </w:style>
+  <w:style w:type="character" w:customStyle="1" w:styleId="Char2">
+    <w:name w:val="页脚 Char"/>
+    <w:basedOn w:val="a0"/>
+    <w:link w:val="a9"/>
+    <w:uiPriority w:val="99"/>
+    <w:rsid w:val="00232686"/>
+    <w:rPr>
+      <w:sz w:val="18"/>
+      <w:szCs w:val="18"/>
+    </w:rPr>
+  </w:style>
+  <w:style w:type="character" w:styleId="aa">
+    <w:name w:val="FollowedHyperlink"/>
+    <w:basedOn w:val="a0"/>
+    <w:uiPriority w:val="99"/>
+    <w:semiHidden/>
+    <w:unhideWhenUsed/>
+    <w:rsid w:val="00232686"/>
+    <w:rPr>
+      <w:color w:val="800080" w:themeColor="followedHyperlink"/>
+      <w:u w:val="single"/>
+    </w:rPr>
+  </w:style>
 </w:styles>
 </file>
 
@@ -2742,6 +3565,94 @@
       <w:szCs w:val="18"/>
     </w:rPr>
   </w:style>
+  <w:style w:type="character" w:styleId="a7">
+    <w:name w:val="Hyperlink"/>
+    <w:basedOn w:val="a0"/>
+    <w:uiPriority w:val="99"/>
+    <w:unhideWhenUsed/>
+    <w:rsid w:val="00232686"/>
+    <w:rPr>
+      <w:color w:val="0000FF" w:themeColor="hyperlink"/>
+      <w:u w:val="single"/>
+    </w:rPr>
+  </w:style>
+  <w:style w:type="paragraph" w:styleId="a8">
+    <w:name w:val="header"/>
+    <w:basedOn w:val="a"/>
+    <w:link w:val="Char1"/>
+    <w:uiPriority w:val="99"/>
+    <w:unhideWhenUsed/>
+    <w:rsid w:val="00232686"/>
+    <w:pPr>
+      <w:pBdr>
+        <w:bottom w:val="single" w:sz="6" w:space="1" w:color="auto"/>
+      </w:pBdr>
+      <w:tabs>
+        <w:tab w:val="center" w:pos="4153"/>
+        <w:tab w:val="right" w:pos="8306"/>
+      </w:tabs>
+      <w:snapToGrid w:val="0"/>
+      <w:jc w:val="center"/>
+    </w:pPr>
+    <w:rPr>
+      <w:sz w:val="18"/>
+      <w:szCs w:val="18"/>
+    </w:rPr>
+  </w:style>
+  <w:style w:type="character" w:customStyle="1" w:styleId="Char1">
+    <w:name w:val="页眉 Char"/>
+    <w:basedOn w:val="a0"/>
+    <w:link w:val="a8"/>
+    <w:uiPriority w:val="99"/>
+    <w:rsid w:val="00232686"/>
+    <w:rPr>
+      <w:sz w:val="18"/>
+      <w:szCs w:val="18"/>
+    </w:rPr>
+  </w:style>
+  <w:style w:type="paragraph" w:styleId="a9">
+    <w:name w:val="footer"/>
+    <w:basedOn w:val="a"/>
+    <w:link w:val="Char2"/>
+    <w:uiPriority w:val="99"/>
+    <w:unhideWhenUsed/>
+    <w:rsid w:val="00232686"/>
+    <w:pPr>
+      <w:tabs>
+        <w:tab w:val="center" w:pos="4153"/>
+        <w:tab w:val="right" w:pos="8306"/>
+      </w:tabs>
+      <w:snapToGrid w:val="0"/>
+      <w:jc w:val="left"/>
+    </w:pPr>
+    <w:rPr>
+      <w:sz w:val="18"/>
+      <w:szCs w:val="18"/>
+    </w:rPr>
+  </w:style>
+  <w:style w:type="character" w:customStyle="1" w:styleId="Char2">
+    <w:name w:val="页脚 Char"/>
+    <w:basedOn w:val="a0"/>
+    <w:link w:val="a9"/>
+    <w:uiPriority w:val="99"/>
+    <w:rsid w:val="00232686"/>
+    <w:rPr>
+      <w:sz w:val="18"/>
+      <w:szCs w:val="18"/>
+    </w:rPr>
+  </w:style>
+  <w:style w:type="character" w:styleId="aa">
+    <w:name w:val="FollowedHyperlink"/>
+    <w:basedOn w:val="a0"/>
+    <w:uiPriority w:val="99"/>
+    <w:semiHidden/>
+    <w:unhideWhenUsed/>
+    <w:rsid w:val="00232686"/>
+    <w:rPr>
+      <w:color w:val="800080" w:themeColor="followedHyperlink"/>
+      <w:u w:val="single"/>
+    </w:rPr>
+  </w:style>
 </w:styles>
 </file>
 

</xml_diff>